<commit_message>
report update but need old code
</commit_message>
<xml_diff>
--- a/Final Report.docx
+++ b/Final Report.docx
@@ -1,6 +1,6 @@
 
 <file path=word/document.xml><?xml version="1.0" encoding="utf-8"?>
-<w:document xmlns:wpc="http://schemas.microsoft.com/office/word/2010/wordprocessingCanvas" xmlns:mo="http://schemas.microsoft.com/office/mac/office/2008/main" xmlns:mc="http://schemas.openxmlformats.org/markup-compatibility/2006" xmlns:mv="urn:schemas-microsoft-com:mac:vml" xmlns:o="urn:schemas-microsoft-com:office:office" xmlns:r="http://schemas.openxmlformats.org/officeDocument/2006/relationships" xmlns:m="http://schemas.openxmlformats.org/officeDocument/2006/math" xmlns:v="urn:schemas-microsoft-com:vml" xmlns:wp14="http://schemas.microsoft.com/office/word/2010/wordprocessingDrawing" xmlns:wp="http://schemas.openxmlformats.org/drawingml/2006/wordprocessingDrawing" xmlns:w10="urn:schemas-microsoft-com:office:word" xmlns:w="http://schemas.openxmlformats.org/wordprocessingml/2006/main" xmlns:w14="http://schemas.microsoft.com/office/word/2010/wordml" xmlns:w15="http://schemas.microsoft.com/office/word/2012/wordml" xmlns:wpg="http://schemas.microsoft.com/office/word/2010/wordprocessingGroup" xmlns:wpi="http://schemas.microsoft.com/office/word/2010/wordprocessingInk" xmlns:wne="http://schemas.microsoft.com/office/word/2006/wordml" xmlns:wps="http://schemas.microsoft.com/office/word/2010/wordprocessingShape" mc:Ignorable="w14 w15 wp14">
+<w:document xmlns:wpc="http://schemas.microsoft.com/office/word/2010/wordprocessingCanvas" xmlns:cx="http://schemas.microsoft.com/office/drawing/2014/chartex" xmlns:cx1="http://schemas.microsoft.com/office/drawing/2015/9/8/chartex" xmlns:cx2="http://schemas.microsoft.com/office/drawing/2015/10/21/chartex" xmlns:cx3="http://schemas.microsoft.com/office/drawing/2016/5/9/chartex" xmlns:cx4="http://schemas.microsoft.com/office/drawing/2016/5/10/chartex" xmlns:cx5="http://schemas.microsoft.com/office/drawing/2016/5/11/chartex" xmlns:cx6="http://schemas.microsoft.com/office/drawing/2016/5/12/chartex" xmlns:cx7="http://schemas.microsoft.com/office/drawing/2016/5/13/chartex" xmlns:cx8="http://schemas.microsoft.com/office/drawing/2016/5/14/chartex" xmlns:mc="http://schemas.openxmlformats.org/markup-compatibility/2006" xmlns:aink="http://schemas.microsoft.com/office/drawing/2016/ink" xmlns:am3d="http://schemas.microsoft.com/office/drawing/2017/model3d" xmlns:o="urn:schemas-microsoft-com:office:office" xmlns:r="http://schemas.openxmlformats.org/officeDocument/2006/relationships" xmlns:m="http://schemas.openxmlformats.org/officeDocument/2006/math" xmlns:v="urn:schemas-microsoft-com:vml" xmlns:wp14="http://schemas.microsoft.com/office/word/2010/wordprocessingDrawing" xmlns:wp="http://schemas.openxmlformats.org/drawingml/2006/wordprocessingDrawing" xmlns:w10="urn:schemas-microsoft-com:office:word" xmlns:w="http://schemas.openxmlformats.org/wordprocessingml/2006/main" xmlns:w14="http://schemas.microsoft.com/office/word/2010/wordml" xmlns:w15="http://schemas.microsoft.com/office/word/2012/wordml" xmlns:w16cid="http://schemas.microsoft.com/office/word/2016/wordml/cid" xmlns:w16se="http://schemas.microsoft.com/office/word/2015/wordml/symex" xmlns:wpg="http://schemas.microsoft.com/office/word/2010/wordprocessingGroup" xmlns:wpi="http://schemas.microsoft.com/office/word/2010/wordprocessingInk" xmlns:wne="http://schemas.microsoft.com/office/word/2006/wordml" xmlns:wps="http://schemas.microsoft.com/office/word/2010/wordprocessingShape" mc:Ignorable="w14 w15 w16se w16cid wp14">
   <w:body>
     <w:p>
       <w:pPr>
@@ -45,7 +45,6 @@
         <w:rPr>
           <w:rFonts w:eastAsia="MS Mincho"/>
         </w:rPr>
-        <w:lastRenderedPageBreak/>
         <w:t>Raewyn Duvall and Emmanuel Aire-Oaihimire</w:t>
       </w:r>
     </w:p>
@@ -146,7 +145,6 @@
           <w:i/>
           <w:iCs/>
         </w:rPr>
-        <w:lastRenderedPageBreak/>
         <w:t>Abstract</w:t>
       </w:r>
       <w:r>
@@ -183,15 +181,7 @@
         <w:rPr>
           <w:rFonts w:eastAsia="MS Mincho"/>
         </w:rPr>
-        <w:t xml:space="preserve">was split </w:t>
-      </w:r>
-      <w:bookmarkStart w:id="0" w:name="_GoBack"/>
-      <w:bookmarkEnd w:id="0"/>
-      <w:r>
-        <w:rPr>
-          <w:rFonts w:eastAsia="MS Mincho"/>
-        </w:rPr>
-        <w:t>into a</w:t>
+        <w:t>was split into a</w:t>
       </w:r>
       <w:r>
         <w:rPr>
@@ -228,6 +218,14 @@
     </w:p>
     <w:p>
       <w:pPr>
+        <w:pStyle w:val="Heading2"/>
+      </w:pPr>
+      <w:r>
+        <w:t>Overview</w:t>
+      </w:r>
+    </w:p>
+    <w:p>
+      <w:pPr>
         <w:pStyle w:val="BodyText"/>
         <w:rPr>
           <w:rFonts w:eastAsia="MS Mincho"/>
@@ -261,7 +259,31 @@
         <w:rPr>
           <w:rFonts w:eastAsia="MS Mincho"/>
         </w:rPr>
-        <w:t xml:space="preserve"> constructed the frequency preamble, the timing synchronization, the pilot signals and the messages. Those components were combined into a single signal,</w:t>
+        <w:t xml:space="preserve"> constructed the frequency preamble, the timing synchronization, </w:t>
+      </w:r>
+      <w:r>
+        <w:rPr>
+          <w:rFonts w:eastAsia="MS Mincho"/>
+        </w:rPr>
+        <w:t>and the alternating</w:t>
+      </w:r>
+      <w:r>
+        <w:rPr>
+          <w:rFonts w:eastAsia="MS Mincho"/>
+        </w:rPr>
+        <w:t xml:space="preserve"> pilot signals </w:t>
+      </w:r>
+      <w:r>
+        <w:rPr>
+          <w:rFonts w:eastAsia="MS Mincho"/>
+        </w:rPr>
+        <w:t>and sub-</w:t>
+      </w:r>
+      <w:r>
+        <w:rPr>
+          <w:rFonts w:eastAsia="MS Mincho"/>
+        </w:rPr>
+        <w:t>messages. Those components were combined into a single signal,</w:t>
       </w:r>
       <w:r>
         <w:rPr>
@@ -617,6 +639,12 @@
               <w:rPr>
                 <w:rFonts w:eastAsia="MS Mincho"/>
               </w:rPr>
+              <w:t xml:space="preserve">Sub </w:t>
+            </w:r>
+            <w:r>
+              <w:rPr>
+                <w:rFonts w:eastAsia="MS Mincho"/>
+              </w:rPr>
               <w:t>Message</w:t>
             </w:r>
           </w:p>
@@ -655,19 +683,41 @@
       <w:r>
         <w:t xml:space="preserve">Table </w:t>
       </w:r>
-      <w:fldSimple w:instr=" SEQ Table \* ARABIC ">
-        <w:r>
-          <w:rPr>
-            <w:noProof/>
-          </w:rPr>
-          <w:t>1</w:t>
-        </w:r>
-      </w:fldSimple>
+      <w:r>
+        <w:rPr>
+          <w:noProof/>
+        </w:rPr>
+        <w:fldChar w:fldCharType="begin"/>
+      </w:r>
+      <w:r>
+        <w:rPr>
+          <w:noProof/>
+        </w:rPr>
+        <w:instrText xml:space="preserve"> SEQ Table \* ARABIC </w:instrText>
+      </w:r>
+      <w:r>
+        <w:rPr>
+          <w:noProof/>
+        </w:rPr>
+        <w:fldChar w:fldCharType="separate"/>
+      </w:r>
+      <w:r>
+        <w:rPr>
+          <w:noProof/>
+        </w:rPr>
+        <w:t>1</w:t>
+      </w:r>
+      <w:r>
+        <w:rPr>
+          <w:noProof/>
+        </w:rPr>
+        <w:fldChar w:fldCharType="end"/>
+      </w:r>
       <w:r>
         <w:t>: Specifications for Transmitted Signal</w:t>
       </w:r>
       <w:r>
-        <w:t>. There were 86 messages and 87 pilots.</w:t>
+        <w:t>.</w:t>
       </w:r>
     </w:p>
     <w:p>
@@ -681,25 +731,13 @@
         <w:rPr>
           <w:rFonts w:eastAsia="MS Mincho"/>
         </w:rPr>
-        <w:t xml:space="preserve">None of the MATLAB toolboxes were used </w:t>
-      </w:r>
-      <w:r>
-        <w:rPr>
-          <w:rFonts w:eastAsia="MS Mincho"/>
-        </w:rPr>
-        <w:t>to implement any design for this project. Instead, the</w:t>
-      </w:r>
-      <w:r>
-        <w:rPr>
-          <w:rFonts w:eastAsia="MS Mincho"/>
-        </w:rPr>
-        <w:t xml:space="preserve"> </w:t>
-      </w:r>
-      <w:r>
-        <w:rPr>
-          <w:rFonts w:eastAsia="MS Mincho"/>
-        </w:rPr>
-        <w:t xml:space="preserve">principles taught in the course were the means of creating </w:t>
+        <w:t>None of the MATLAB toolboxes were used to implement any design for this project. Instead, the</w:t>
+      </w:r>
+      <w:r>
+        <w:rPr>
+          <w:rFonts w:eastAsia="MS Mincho"/>
+        </w:rPr>
+        <w:t xml:space="preserve"> principles taught in the course were the means of creating </w:t>
       </w:r>
       <w:r>
         <w:rPr>
@@ -729,6 +767,14 @@
     <w:p>
       <w:pPr>
         <w:pStyle w:val="Heading2"/>
+      </w:pPr>
+      <w:r>
+        <w:t>Method</w:t>
+      </w:r>
+    </w:p>
+    <w:p>
+      <w:pPr>
+        <w:pStyle w:val="Heading3"/>
         <w:rPr>
           <w:rFonts w:eastAsia="MS Mincho"/>
         </w:rPr>
@@ -1164,7 +1210,7 @@
     </w:p>
     <w:p>
       <w:pPr>
-        <w:pStyle w:val="Heading2"/>
+        <w:pStyle w:val="Heading3"/>
         <w:rPr>
           <w:rFonts w:eastAsia="MS Mincho"/>
         </w:rPr>
@@ -1340,148 +1386,6 @@
                   <w:rFonts w:ascii="Cambria Math" w:eastAsia="MS Mincho" w:hAnsi="Cambria Math"/>
                 </w:rPr>
                 <m:t>I</m:t>
-              </m:r>
-            </m:sup>
-          </m:sSup>
-          <m:d>
-            <m:dPr>
-              <m:ctrlPr>
-                <w:rPr>
-                  <w:rFonts w:ascii="Cambria Math" w:eastAsia="MS Mincho" w:hAnsi="Cambria Math"/>
-                  <w:i/>
-                </w:rPr>
-              </m:ctrlPr>
-            </m:dPr>
-            <m:e>
-              <m:r>
-                <w:rPr>
-                  <w:rFonts w:ascii="Cambria Math" w:eastAsia="MS Mincho" w:hAnsi="Cambria Math"/>
-                </w:rPr>
-                <m:t>t</m:t>
-              </m:r>
-            </m:e>
-          </m:d>
-          <m:r>
-            <w:rPr>
-              <w:rFonts w:ascii="Cambria Math" w:eastAsia="MS Mincho" w:hAnsi="Cambria Math"/>
-            </w:rPr>
-            <m:t>=</m:t>
-          </m:r>
-          <m:r>
-            <w:rPr>
-              <w:rFonts w:ascii="Cambria Math" w:eastAsia="MS Mincho" w:hAnsi="Cambria Math"/>
-            </w:rPr>
-            <m:t>p</m:t>
-          </m:r>
-          <m:d>
-            <m:dPr>
-              <m:ctrlPr>
-                <w:rPr>
-                  <w:rFonts w:ascii="Cambria Math" w:eastAsia="MS Mincho" w:hAnsi="Cambria Math"/>
-                  <w:i/>
-                </w:rPr>
-              </m:ctrlPr>
-            </m:dPr>
-            <m:e>
-              <m:r>
-                <w:rPr>
-                  <w:rFonts w:ascii="Cambria Math" w:eastAsia="MS Mincho" w:hAnsi="Cambria Math"/>
-                </w:rPr>
-                <m:t>-</m:t>
-              </m:r>
-              <m:r>
-                <w:rPr>
-                  <w:rFonts w:ascii="Cambria Math" w:eastAsia="MS Mincho" w:hAnsi="Cambria Math"/>
-                </w:rPr>
-                <m:t>t</m:t>
-              </m:r>
-            </m:e>
-          </m:d>
-          <m:r>
-            <w:rPr>
-              <w:rFonts w:ascii="Cambria Math" w:eastAsia="MS Mincho" w:hAnsi="Cambria Math"/>
-            </w:rPr>
-            <m:t>*</m:t>
-          </m:r>
-          <m:sSup>
-            <m:sSupPr>
-              <m:ctrlPr>
-                <w:rPr>
-                  <w:rFonts w:ascii="Cambria Math" w:eastAsia="MS Mincho" w:hAnsi="Cambria Math"/>
-                  <w:i/>
-                </w:rPr>
-              </m:ctrlPr>
-            </m:sSupPr>
-            <m:e>
-              <m:r>
-                <w:rPr>
-                  <w:rFonts w:ascii="Cambria Math" w:eastAsia="MS Mincho" w:hAnsi="Cambria Math"/>
-                </w:rPr>
-                <m:t>y</m:t>
-              </m:r>
-            </m:e>
-            <m:sup>
-              <m:r>
-                <w:rPr>
-                  <w:rFonts w:ascii="Cambria Math" w:eastAsia="MS Mincho" w:hAnsi="Cambria Math"/>
-                </w:rPr>
-                <m:t>I</m:t>
-              </m:r>
-            </m:sup>
-          </m:sSup>
-          <m:d>
-            <m:dPr>
-              <m:ctrlPr>
-                <w:rPr>
-                  <w:rFonts w:ascii="Cambria Math" w:eastAsia="MS Mincho" w:hAnsi="Cambria Math"/>
-                  <w:i/>
-                </w:rPr>
-              </m:ctrlPr>
-            </m:dPr>
-            <m:e>
-              <m:r>
-                <w:rPr>
-                  <w:rFonts w:ascii="Cambria Math" w:eastAsia="MS Mincho" w:hAnsi="Cambria Math"/>
-                </w:rPr>
-                <m:t>t</m:t>
-              </m:r>
-            </m:e>
-          </m:d>
-        </m:oMath>
-      </m:oMathPara>
-    </w:p>
-    <w:p>
-      <w:pPr>
-        <w:pStyle w:val="BodyText"/>
-        <w:rPr>
-          <w:rFonts w:eastAsia="MS Mincho"/>
-        </w:rPr>
-      </w:pPr>
-      <m:oMathPara>
-        <m:oMath>
-          <m:sSup>
-            <m:sSupPr>
-              <m:ctrlPr>
-                <w:rPr>
-                  <w:rFonts w:ascii="Cambria Math" w:eastAsia="MS Mincho" w:hAnsi="Cambria Math"/>
-                  <w:i/>
-                </w:rPr>
-              </m:ctrlPr>
-            </m:sSupPr>
-            <m:e>
-              <m:r>
-                <w:rPr>
-                  <w:rFonts w:ascii="Cambria Math" w:eastAsia="MS Mincho" w:hAnsi="Cambria Math"/>
-                </w:rPr>
-                <m:t>z</m:t>
-              </m:r>
-            </m:e>
-            <m:sup>
-              <m:r>
-                <w:rPr>
-                  <w:rFonts w:ascii="Cambria Math" w:eastAsia="MS Mincho" w:hAnsi="Cambria Math"/>
-                </w:rPr>
-                <m:t>Q</m:t>
               </m:r>
             </m:sup>
           </m:sSup>
@@ -1555,6 +1459,62 @@
                 <w:rPr>
                   <w:rFonts w:ascii="Cambria Math" w:eastAsia="MS Mincho" w:hAnsi="Cambria Math"/>
                 </w:rPr>
+                <m:t>I</m:t>
+              </m:r>
+            </m:sup>
+          </m:sSup>
+          <m:d>
+            <m:dPr>
+              <m:ctrlPr>
+                <w:rPr>
+                  <w:rFonts w:ascii="Cambria Math" w:eastAsia="MS Mincho" w:hAnsi="Cambria Math"/>
+                  <w:i/>
+                </w:rPr>
+              </m:ctrlPr>
+            </m:dPr>
+            <m:e>
+              <m:r>
+                <w:rPr>
+                  <w:rFonts w:ascii="Cambria Math" w:eastAsia="MS Mincho" w:hAnsi="Cambria Math"/>
+                </w:rPr>
+                <m:t>t</m:t>
+              </m:r>
+            </m:e>
+          </m:d>
+        </m:oMath>
+      </m:oMathPara>
+    </w:p>
+    <w:p>
+      <w:pPr>
+        <w:pStyle w:val="BodyText"/>
+        <w:rPr>
+          <w:rFonts w:eastAsia="MS Mincho"/>
+        </w:rPr>
+      </w:pPr>
+      <m:oMathPara>
+        <m:oMath>
+          <m:sSup>
+            <m:sSupPr>
+              <m:ctrlPr>
+                <w:rPr>
+                  <w:rFonts w:ascii="Cambria Math" w:eastAsia="MS Mincho" w:hAnsi="Cambria Math"/>
+                  <w:i/>
+                </w:rPr>
+              </m:ctrlPr>
+            </m:sSupPr>
+            <m:e>
+              <m:r>
+                <w:rPr>
+                  <w:rFonts w:ascii="Cambria Math" w:eastAsia="MS Mincho" w:hAnsi="Cambria Math"/>
+                </w:rPr>
+                <m:t>z</m:t>
+              </m:r>
+            </m:e>
+            <m:sup>
+              <m:r>
+                <w:rPr>
+                  <w:rFonts w:ascii="Cambria Math" w:eastAsia="MS Mincho" w:hAnsi="Cambria Math"/>
+                </w:rPr>
                 <m:t>Q</m:t>
               </m:r>
             </m:sup>
@@ -1577,12 +1537,86 @@
               </m:r>
             </m:e>
           </m:d>
+          <m:r>
+            <w:rPr>
+              <w:rFonts w:ascii="Cambria Math" w:eastAsia="MS Mincho" w:hAnsi="Cambria Math"/>
+            </w:rPr>
+            <m:t>=p</m:t>
+          </m:r>
+          <m:d>
+            <m:dPr>
+              <m:ctrlPr>
+                <w:rPr>
+                  <w:rFonts w:ascii="Cambria Math" w:eastAsia="MS Mincho" w:hAnsi="Cambria Math"/>
+                  <w:i/>
+                </w:rPr>
+              </m:ctrlPr>
+            </m:dPr>
+            <m:e>
+              <m:r>
+                <w:rPr>
+                  <w:rFonts w:ascii="Cambria Math" w:eastAsia="MS Mincho" w:hAnsi="Cambria Math"/>
+                </w:rPr>
+                <m:t>-t</m:t>
+              </m:r>
+            </m:e>
+          </m:d>
+          <m:r>
+            <w:rPr>
+              <w:rFonts w:ascii="Cambria Math" w:eastAsia="MS Mincho" w:hAnsi="Cambria Math"/>
+            </w:rPr>
+            <m:t>*</m:t>
+          </m:r>
+          <m:sSup>
+            <m:sSupPr>
+              <m:ctrlPr>
+                <w:rPr>
+                  <w:rFonts w:ascii="Cambria Math" w:eastAsia="MS Mincho" w:hAnsi="Cambria Math"/>
+                  <w:i/>
+                </w:rPr>
+              </m:ctrlPr>
+            </m:sSupPr>
+            <m:e>
+              <m:r>
+                <w:rPr>
+                  <w:rFonts w:ascii="Cambria Math" w:eastAsia="MS Mincho" w:hAnsi="Cambria Math"/>
+                </w:rPr>
+                <m:t>y</m:t>
+              </m:r>
+            </m:e>
+            <m:sup>
+              <m:r>
+                <w:rPr>
+                  <w:rFonts w:ascii="Cambria Math" w:eastAsia="MS Mincho" w:hAnsi="Cambria Math"/>
+                </w:rPr>
+                <m:t>Q</m:t>
+              </m:r>
+            </m:sup>
+          </m:sSup>
+          <m:d>
+            <m:dPr>
+              <m:ctrlPr>
+                <w:rPr>
+                  <w:rFonts w:ascii="Cambria Math" w:eastAsia="MS Mincho" w:hAnsi="Cambria Math"/>
+                  <w:i/>
+                </w:rPr>
+              </m:ctrlPr>
+            </m:dPr>
+            <m:e>
+              <m:r>
+                <w:rPr>
+                  <w:rFonts w:ascii="Cambria Math" w:eastAsia="MS Mincho" w:hAnsi="Cambria Math"/>
+                </w:rPr>
+                <m:t>t</m:t>
+              </m:r>
+            </m:e>
+          </m:d>
         </m:oMath>
       </m:oMathPara>
     </w:p>
     <w:p>
       <w:pPr>
-        <w:pStyle w:val="Heading2"/>
+        <w:pStyle w:val="Heading3"/>
         <w:rPr>
           <w:rFonts w:eastAsia="MS Mincho"/>
         </w:rPr>
@@ -1721,6 +1755,198 @@
       </w:pPr>
       <m:oMathPara>
         <m:oMath>
+          <m:sSubSup>
+            <m:sSubSupPr>
+              <m:ctrlPr>
+                <w:rPr>
+                  <w:rFonts w:ascii="Cambria Math" w:eastAsia="MS Mincho" w:hAnsi="Cambria Math"/>
+                  <w:i/>
+                </w:rPr>
+              </m:ctrlPr>
+            </m:sSubSupPr>
+            <m:e>
+              <m:r>
+                <w:rPr>
+                  <w:rFonts w:ascii="Cambria Math" w:eastAsia="MS Mincho" w:hAnsi="Cambria Math"/>
+                </w:rPr>
+                <m:t>z</m:t>
+              </m:r>
+            </m:e>
+            <m:sub>
+              <m:r>
+                <w:rPr>
+                  <w:rFonts w:ascii="Cambria Math" w:eastAsia="MS Mincho" w:hAnsi="Cambria Math"/>
+                </w:rPr>
+                <m:t>k</m:t>
+              </m:r>
+            </m:sub>
+            <m:sup>
+              <m:r>
+                <w:rPr>
+                  <w:rFonts w:ascii="Cambria Math" w:eastAsia="MS Mincho" w:hAnsi="Cambria Math"/>
+                </w:rPr>
+                <m:t>I</m:t>
+              </m:r>
+            </m:sup>
+          </m:sSubSup>
+          <m:r>
+            <w:rPr>
+              <w:rFonts w:ascii="Cambria Math" w:eastAsia="MS Mincho" w:hAnsi="Cambria Math"/>
+            </w:rPr>
+            <m:t>=</m:t>
+          </m:r>
+          <m:sSup>
+            <m:sSupPr>
+              <m:ctrlPr>
+                <w:rPr>
+                  <w:rFonts w:ascii="Cambria Math" w:eastAsia="MS Mincho" w:hAnsi="Cambria Math"/>
+                  <w:i/>
+                </w:rPr>
+              </m:ctrlPr>
+            </m:sSupPr>
+            <m:e>
+              <m:r>
+                <w:rPr>
+                  <w:rFonts w:ascii="Cambria Math" w:eastAsia="MS Mincho" w:hAnsi="Cambria Math"/>
+                </w:rPr>
+                <m:t>z</m:t>
+              </m:r>
+            </m:e>
+            <m:sup>
+              <m:r>
+                <w:rPr>
+                  <w:rFonts w:ascii="Cambria Math" w:eastAsia="MS Mincho" w:hAnsi="Cambria Math"/>
+                </w:rPr>
+                <m:t>I</m:t>
+              </m:r>
+            </m:sup>
+          </m:sSup>
+          <m:d>
+            <m:dPr>
+              <m:ctrlPr>
+                <w:rPr>
+                  <w:rFonts w:ascii="Cambria Math" w:eastAsia="MS Mincho" w:hAnsi="Cambria Math"/>
+                  <w:i/>
+                </w:rPr>
+              </m:ctrlPr>
+            </m:dPr>
+            <m:e>
+              <m:r>
+                <w:rPr>
+                  <w:rFonts w:ascii="Cambria Math" w:eastAsia="MS Mincho" w:hAnsi="Cambria Math"/>
+                </w:rPr>
+                <m:t>kT</m:t>
+              </m:r>
+            </m:e>
+          </m:d>
+        </m:oMath>
+      </m:oMathPara>
+    </w:p>
+    <w:p>
+      <w:pPr>
+        <w:pStyle w:val="BodyText"/>
+        <w:rPr>
+          <w:rFonts w:eastAsia="MS Mincho"/>
+        </w:rPr>
+      </w:pPr>
+      <m:oMathPara>
+        <m:oMath>
+          <m:sSubSup>
+            <m:sSubSupPr>
+              <m:ctrlPr>
+                <w:rPr>
+                  <w:rFonts w:ascii="Cambria Math" w:eastAsia="MS Mincho" w:hAnsi="Cambria Math"/>
+                  <w:i/>
+                </w:rPr>
+              </m:ctrlPr>
+            </m:sSubSupPr>
+            <m:e>
+              <m:r>
+                <w:rPr>
+                  <w:rFonts w:ascii="Cambria Math" w:eastAsia="MS Mincho" w:hAnsi="Cambria Math"/>
+                </w:rPr>
+                <m:t>z</m:t>
+              </m:r>
+            </m:e>
+            <m:sub>
+              <m:r>
+                <w:rPr>
+                  <w:rFonts w:ascii="Cambria Math" w:eastAsia="MS Mincho" w:hAnsi="Cambria Math"/>
+                </w:rPr>
+                <m:t>k</m:t>
+              </m:r>
+            </m:sub>
+            <m:sup>
+              <m:r>
+                <w:rPr>
+                  <w:rFonts w:ascii="Cambria Math" w:eastAsia="MS Mincho" w:hAnsi="Cambria Math"/>
+                </w:rPr>
+                <m:t>Q</m:t>
+              </m:r>
+            </m:sup>
+          </m:sSubSup>
+          <m:r>
+            <w:rPr>
+              <w:rFonts w:ascii="Cambria Math" w:eastAsia="MS Mincho" w:hAnsi="Cambria Math"/>
+            </w:rPr>
+            <m:t>=</m:t>
+          </m:r>
+          <m:sSup>
+            <m:sSupPr>
+              <m:ctrlPr>
+                <w:rPr>
+                  <w:rFonts w:ascii="Cambria Math" w:eastAsia="MS Mincho" w:hAnsi="Cambria Math"/>
+                  <w:i/>
+                </w:rPr>
+              </m:ctrlPr>
+            </m:sSupPr>
+            <m:e>
+              <m:r>
+                <w:rPr>
+                  <w:rFonts w:ascii="Cambria Math" w:eastAsia="MS Mincho" w:hAnsi="Cambria Math"/>
+                </w:rPr>
+                <m:t>z</m:t>
+              </m:r>
+            </m:e>
+            <m:sup>
+              <m:r>
+                <w:rPr>
+                  <w:rFonts w:ascii="Cambria Math" w:eastAsia="MS Mincho" w:hAnsi="Cambria Math"/>
+                </w:rPr>
+                <m:t>Q</m:t>
+              </m:r>
+            </m:sup>
+          </m:sSup>
+          <m:d>
+            <m:dPr>
+              <m:ctrlPr>
+                <w:rPr>
+                  <w:rFonts w:ascii="Cambria Math" w:eastAsia="MS Mincho" w:hAnsi="Cambria Math"/>
+                  <w:i/>
+                </w:rPr>
+              </m:ctrlPr>
+            </m:dPr>
+            <m:e>
+              <m:r>
+                <w:rPr>
+                  <w:rFonts w:ascii="Cambria Math" w:eastAsia="MS Mincho" w:hAnsi="Cambria Math"/>
+                </w:rPr>
+                <m:t>kT</m:t>
+              </m:r>
+            </m:e>
+          </m:d>
+        </m:oMath>
+      </m:oMathPara>
+    </w:p>
+    <w:p>
+      <w:pPr>
+        <w:pStyle w:val="BodyText"/>
+        <w:rPr>
+          <w:rFonts w:eastAsia="MS Mincho"/>
+        </w:rPr>
+      </w:pPr>
+      <m:oMathPara>
+        <m:oMath>
           <m:sSub>
             <m:sSubPr>
               <m:ctrlPr>
@@ -1753,15 +1979,15 @@
             </w:rPr>
             <m:t>=</m:t>
           </m:r>
-          <m:sSup>
-            <m:sSupPr>
+          <m:sSubSup>
+            <m:sSubSupPr>
               <m:ctrlPr>
                 <w:rPr>
                   <w:rFonts w:ascii="Cambria Math" w:eastAsia="MS Mincho" w:hAnsi="Cambria Math"/>
                   <w:i/>
                 </w:rPr>
               </m:ctrlPr>
-            </m:sSupPr>
+            </m:sSubSupPr>
             <m:e>
               <m:r>
                 <w:rPr>
@@ -1770,6 +1996,14 @@
                 <m:t>z</m:t>
               </m:r>
             </m:e>
+            <m:sub>
+              <m:r>
+                <w:rPr>
+                  <w:rFonts w:ascii="Cambria Math" w:eastAsia="MS Mincho" w:hAnsi="Cambria Math"/>
+                </w:rPr>
+                <m:t>k</m:t>
+              </m:r>
+            </m:sub>
             <m:sup>
               <m:r>
                 <w:rPr>
@@ -1778,47 +2012,23 @@
                 <m:t>I</m:t>
               </m:r>
             </m:sup>
-          </m:sSup>
-          <m:d>
-            <m:dPr>
-              <m:ctrlPr>
-                <w:rPr>
-                  <w:rFonts w:ascii="Cambria Math" w:eastAsia="MS Mincho" w:hAnsi="Cambria Math"/>
-                  <w:i/>
-                </w:rPr>
-              </m:ctrlPr>
-            </m:dPr>
-            <m:e>
-              <m:r>
-                <w:rPr>
-                  <w:rFonts w:ascii="Cambria Math" w:eastAsia="MS Mincho" w:hAnsi="Cambria Math"/>
-                </w:rPr>
-                <m:t>kT</m:t>
-              </m:r>
-            </m:e>
-          </m:d>
+          </m:sSubSup>
           <m:r>
             <w:rPr>
               <w:rFonts w:ascii="Cambria Math" w:eastAsia="MS Mincho" w:hAnsi="Cambria Math"/>
             </w:rPr>
-            <m:t>+j</m:t>
+            <m:t>+j*</m:t>
           </m:r>
-          <m:sSup>
-            <m:sSupPr>
+          <m:sSubSup>
+            <m:sSubSupPr>
               <m:ctrlPr>
                 <w:rPr>
                   <w:rFonts w:ascii="Cambria Math" w:eastAsia="MS Mincho" w:hAnsi="Cambria Math"/>
                   <w:i/>
                 </w:rPr>
               </m:ctrlPr>
-            </m:sSupPr>
+            </m:sSubSupPr>
             <m:e>
-              <m:r>
-                <w:rPr>
-                  <w:rFonts w:ascii="Cambria Math" w:eastAsia="MS Mincho" w:hAnsi="Cambria Math"/>
-                </w:rPr>
-                <m:t>*</m:t>
-              </m:r>
               <m:r>
                 <w:rPr>
                   <w:rFonts w:ascii="Cambria Math" w:eastAsia="MS Mincho" w:hAnsi="Cambria Math"/>
@@ -1826,6 +2036,14 @@
                 <m:t>z</m:t>
               </m:r>
             </m:e>
+            <m:sub>
+              <m:r>
+                <w:rPr>
+                  <w:rFonts w:ascii="Cambria Math" w:eastAsia="MS Mincho" w:hAnsi="Cambria Math"/>
+                </w:rPr>
+                <m:t>k</m:t>
+              </m:r>
+            </m:sub>
             <m:sup>
               <m:r>
                 <w:rPr>
@@ -1834,31 +2052,13 @@
                 <m:t>Q</m:t>
               </m:r>
             </m:sup>
-          </m:sSup>
-          <m:d>
-            <m:dPr>
-              <m:ctrlPr>
-                <w:rPr>
-                  <w:rFonts w:ascii="Cambria Math" w:eastAsia="MS Mincho" w:hAnsi="Cambria Math"/>
-                  <w:i/>
-                </w:rPr>
-              </m:ctrlPr>
-            </m:dPr>
-            <m:e>
-              <m:r>
-                <w:rPr>
-                  <w:rFonts w:ascii="Cambria Math" w:eastAsia="MS Mincho" w:hAnsi="Cambria Math"/>
-                </w:rPr>
-                <m:t>kT</m:t>
-              </m:r>
-            </m:e>
-          </m:d>
+          </m:sSubSup>
         </m:oMath>
       </m:oMathPara>
     </w:p>
     <w:p>
       <w:pPr>
-        <w:pStyle w:val="Heading2"/>
+        <w:pStyle w:val="Heading3"/>
         <w:rPr>
           <w:rFonts w:eastAsia="MS Mincho"/>
         </w:rPr>
@@ -2463,7 +2663,7 @@
     </w:p>
     <w:p>
       <w:pPr>
-        <w:pStyle w:val="Heading2"/>
+        <w:pStyle w:val="Heading3"/>
         <w:rPr>
           <w:rFonts w:eastAsia="MS Mincho"/>
         </w:rPr>
@@ -2571,6 +2771,78 @@
           <w:rFonts w:eastAsia="MS Mincho"/>
         </w:rPr>
         <w:t>, following the creation of the equivalent channel in the one-tap channel.</w:t>
+      </w:r>
+      <w:r>
+        <w:rPr>
+          <w:rFonts w:eastAsia="MS Mincho"/>
+        </w:rPr>
+        <w:t xml:space="preserve"> The </w:t>
+      </w:r>
+      <m:oMath>
+        <m:r>
+          <w:rPr>
+            <w:rFonts w:ascii="Cambria Math" w:eastAsia="MS Mincho" w:hAnsi="Cambria Math"/>
+          </w:rPr>
+          <m:t>G</m:t>
+        </m:r>
+        <m:d>
+          <m:dPr>
+            <m:ctrlPr>
+              <w:rPr>
+                <w:rFonts w:ascii="Cambria Math" w:eastAsia="MS Mincho" w:hAnsi="Cambria Math"/>
+                <w:i/>
+              </w:rPr>
+            </m:ctrlPr>
+          </m:dPr>
+          <m:e>
+            <m:r>
+              <w:rPr>
+                <w:rFonts w:ascii="Cambria Math" w:eastAsia="MS Mincho" w:hAnsi="Cambria Math"/>
+              </w:rPr>
+              <m:t>⋅</m:t>
+            </m:r>
+          </m:e>
+        </m:d>
+      </m:oMath>
+      <w:r>
+        <w:rPr>
+          <w:rFonts w:eastAsia="MS Mincho"/>
+        </w:rPr>
+        <w:t xml:space="preserve"> in this case was a simple classification of the sign of </w:t>
+      </w:r>
+      <m:oMath>
+        <m:sSub>
+          <m:sSubPr>
+            <m:ctrlPr>
+              <w:rPr>
+                <w:rFonts w:ascii="Cambria Math" w:eastAsia="MS Mincho" w:hAnsi="Cambria Math"/>
+                <w:i/>
+              </w:rPr>
+            </m:ctrlPr>
+          </m:sSubPr>
+          <m:e>
+            <m:r>
+              <w:rPr>
+                <w:rFonts w:ascii="Cambria Math" w:eastAsia="MS Mincho" w:hAnsi="Cambria Math"/>
+              </w:rPr>
+              <m:t>v</m:t>
+            </m:r>
+          </m:e>
+          <m:sub>
+            <m:r>
+              <w:rPr>
+                <w:rFonts w:ascii="Cambria Math" w:eastAsia="MS Mincho" w:hAnsi="Cambria Math"/>
+              </w:rPr>
+              <m:t>k</m:t>
+            </m:r>
+          </m:sub>
+        </m:sSub>
+      </m:oMath>
+      <w:r>
+        <w:rPr>
+          <w:rFonts w:eastAsia="MS Mincho"/>
+        </w:rPr>
+        <w:t>.</w:t>
       </w:r>
     </w:p>
     <w:p>
@@ -2664,21 +2936,130 @@
               </m:sSub>
             </m:e>
           </m:d>
+          <m:r>
+            <w:rPr>
+              <w:rFonts w:ascii="Cambria Math" w:eastAsia="MS Mincho" w:hAnsi="Cambria Math"/>
+            </w:rPr>
+            <m:t>=</m:t>
+          </m:r>
+          <m:d>
+            <m:dPr>
+              <m:begChr m:val="{"/>
+              <m:endChr m:val=""/>
+              <m:ctrlPr>
+                <w:rPr>
+                  <w:rFonts w:ascii="Cambria Math" w:eastAsia="MS Mincho" w:hAnsi="Cambria Math"/>
+                  <w:i/>
+                </w:rPr>
+              </m:ctrlPr>
+            </m:dPr>
+            <m:e>
+              <m:eqArr>
+                <m:eqArrPr>
+                  <m:ctrlPr>
+                    <w:rPr>
+                      <w:rFonts w:ascii="Cambria Math" w:eastAsia="MS Mincho" w:hAnsi="Cambria Math"/>
+                      <w:i/>
+                    </w:rPr>
+                  </m:ctrlPr>
+                </m:eqArrPr>
+                <m:e>
+                  <m:r>
+                    <w:rPr>
+                      <w:rFonts w:ascii="Cambria Math" w:eastAsia="MS Mincho" w:hAnsi="Cambria Math"/>
+                    </w:rPr>
+                    <m:t xml:space="preserve">1, </m:t>
+                  </m:r>
+                  <m:sSub>
+                    <m:sSubPr>
+                      <m:ctrlPr>
+                        <w:rPr>
+                          <w:rFonts w:ascii="Cambria Math" w:eastAsia="MS Mincho" w:hAnsi="Cambria Math"/>
+                          <w:i/>
+                        </w:rPr>
+                      </m:ctrlPr>
+                    </m:sSubPr>
+                    <m:e>
+                      <m:r>
+                        <w:rPr>
+                          <w:rFonts w:ascii="Cambria Math" w:eastAsia="MS Mincho" w:hAnsi="Cambria Math"/>
+                        </w:rPr>
+                        <m:t>v</m:t>
+                      </m:r>
+                    </m:e>
+                    <m:sub>
+                      <m:r>
+                        <w:rPr>
+                          <w:rFonts w:ascii="Cambria Math" w:eastAsia="MS Mincho" w:hAnsi="Cambria Math"/>
+                        </w:rPr>
+                        <m:t>k</m:t>
+                      </m:r>
+                    </m:sub>
+                  </m:sSub>
+                  <m:r>
+                    <w:rPr>
+                      <w:rFonts w:ascii="Cambria Math" w:eastAsia="MS Mincho" w:hAnsi="Cambria Math"/>
+                    </w:rPr>
+                    <m:t>≥0</m:t>
+                  </m:r>
+                </m:e>
+                <m:e>
+                  <m:r>
+                    <w:rPr>
+                      <w:rFonts w:ascii="Cambria Math" w:eastAsia="MS Mincho" w:hAnsi="Cambria Math"/>
+                    </w:rPr>
+                    <m:t xml:space="preserve">0, </m:t>
+                  </m:r>
+                  <m:sSub>
+                    <m:sSubPr>
+                      <m:ctrlPr>
+                        <w:rPr>
+                          <w:rFonts w:ascii="Cambria Math" w:eastAsia="MS Mincho" w:hAnsi="Cambria Math"/>
+                          <w:i/>
+                        </w:rPr>
+                      </m:ctrlPr>
+                    </m:sSubPr>
+                    <m:e>
+                      <m:r>
+                        <w:rPr>
+                          <w:rFonts w:ascii="Cambria Math" w:eastAsia="MS Mincho" w:hAnsi="Cambria Math"/>
+                        </w:rPr>
+                        <m:t>v</m:t>
+                      </m:r>
+                    </m:e>
+                    <m:sub>
+                      <m:r>
+                        <w:rPr>
+                          <w:rFonts w:ascii="Cambria Math" w:eastAsia="MS Mincho" w:hAnsi="Cambria Math"/>
+                        </w:rPr>
+                        <m:t>k</m:t>
+                      </m:r>
+                    </m:sub>
+                  </m:sSub>
+                  <m:r>
+                    <w:rPr>
+                      <w:rFonts w:ascii="Cambria Math" w:eastAsia="MS Mincho" w:hAnsi="Cambria Math"/>
+                    </w:rPr>
+                    <m:t xml:space="preserve"> &lt;0</m:t>
+                  </m:r>
+                </m:e>
+              </m:eqArr>
+            </m:e>
+          </m:d>
         </m:oMath>
       </m:oMathPara>
     </w:p>
     <w:p>
       <w:pPr>
-        <w:pStyle w:val="Heading2"/>
-        <w:rPr>
-          <w:rFonts w:eastAsia="MS Mincho"/>
-        </w:rPr>
-      </w:pPr>
-      <w:r>
-        <w:rPr>
-          <w:rFonts w:eastAsia="MS Mincho"/>
-        </w:rPr>
-        <w:lastRenderedPageBreak/>
+        <w:pStyle w:val="Heading3"/>
+        <w:rPr>
+          <w:rFonts w:eastAsia="MS Mincho"/>
+        </w:rPr>
+      </w:pPr>
+      <w:r>
+        <w:rPr>
+          <w:rFonts w:eastAsia="MS Mincho"/>
+        </w:rPr>
         <w:t>Bit Error Rate (BER) Calculation</w:t>
       </w:r>
     </w:p>
@@ -2693,7 +3074,31 @@
         <w:rPr>
           <w:rFonts w:eastAsia="MS Mincho"/>
         </w:rPr>
-        <w:t>For QPSK (or 4-QAM) the following BER equation is used.</w:t>
+        <w:t>For QPSK (or 4-QAM)</w:t>
+      </w:r>
+      <w:r>
+        <w:rPr>
+          <w:rFonts w:eastAsia="MS Mincho"/>
+        </w:rPr>
+        <w:t>,</w:t>
+      </w:r>
+      <w:r>
+        <w:rPr>
+          <w:rFonts w:eastAsia="MS Mincho"/>
+        </w:rPr>
+        <w:t xml:space="preserve"> the </w:t>
+      </w:r>
+      <w:r>
+        <w:rPr>
+          <w:rFonts w:eastAsia="MS Mincho"/>
+        </w:rPr>
+        <w:t>BER can be estimated using the following equation</w:t>
+      </w:r>
+      <w:r>
+        <w:rPr>
+          <w:rFonts w:eastAsia="MS Mincho"/>
+        </w:rPr>
+        <w:t>.</w:t>
       </w:r>
     </w:p>
     <w:p>
@@ -2709,25 +3114,7 @@
             <w:rPr>
               <w:rFonts w:ascii="Cambria Math" w:eastAsia="MS Mincho" w:hAnsi="Cambria Math"/>
             </w:rPr>
-            <m:t>BER</m:t>
-          </m:r>
-          <m:r>
-            <w:rPr>
-              <w:rFonts w:ascii="Cambria Math" w:eastAsia="MS Mincho" w:hAnsi="Cambria Math"/>
-            </w:rPr>
-            <m:t>≤</m:t>
-          </m:r>
-          <m:r>
-            <w:rPr>
-              <w:rFonts w:ascii="Cambria Math" w:eastAsia="MS Mincho" w:hAnsi="Cambria Math"/>
-            </w:rPr>
-            <m:t>2</m:t>
-          </m:r>
-          <m:r>
-            <w:rPr>
-              <w:rFonts w:ascii="Cambria Math" w:eastAsia="MS Mincho" w:hAnsi="Cambria Math"/>
-            </w:rPr>
-            <m:t>Q</m:t>
+            <m:t>BER≤2Q</m:t>
           </m:r>
           <m:d>
             <m:dPr>
@@ -2811,13 +3198,7 @@
             <w:rPr>
               <w:rFonts w:ascii="Cambria Math" w:eastAsia="MS Mincho" w:hAnsi="Cambria Math"/>
             </w:rPr>
-            <m:t>=2</m:t>
-          </m:r>
-          <m:r>
-            <w:rPr>
-              <w:rFonts w:ascii="Cambria Math" w:eastAsia="MS Mincho" w:hAnsi="Cambria Math"/>
-            </w:rPr>
-            <m:t>Q</m:t>
+            <m:t>=2Q</m:t>
           </m:r>
           <m:d>
             <m:dPr>
@@ -2856,6 +3237,513 @@
     </w:p>
     <w:p>
       <w:pPr>
+        <w:pStyle w:val="BodyText"/>
+        <w:rPr>
+          <w:rFonts w:eastAsia="MS Mincho"/>
+        </w:rPr>
+      </w:pPr>
+      <w:r>
+        <w:rPr>
+          <w:rFonts w:eastAsia="MS Mincho"/>
+        </w:rPr>
+        <w:t>For the purposes of this project, we were able to detect the actual transmission by directly solving for the ratio of incorrectly detected bits to total bits sent.</w:t>
+      </w:r>
+    </w:p>
+    <w:p>
+      <w:pPr>
+        <w:pStyle w:val="BodyText"/>
+        <w:rPr>
+          <w:rFonts w:eastAsia="MS Mincho"/>
+        </w:rPr>
+      </w:pPr>
+      <m:oMathPara>
+        <m:oMath>
+          <m:r>
+            <w:rPr>
+              <w:rFonts w:ascii="Cambria Math" w:eastAsia="MS Mincho" w:hAnsi="Cambria Math"/>
+            </w:rPr>
+            <m:t>BER=</m:t>
+          </m:r>
+          <m:f>
+            <m:fPr>
+              <m:ctrlPr>
+                <w:rPr>
+                  <w:rFonts w:ascii="Cambria Math" w:eastAsia="MS Mincho" w:hAnsi="Cambria Math"/>
+                  <w:i/>
+                </w:rPr>
+              </m:ctrlPr>
+            </m:fPr>
+            <m:num>
+              <m:nary>
+                <m:naryPr>
+                  <m:chr m:val="∑"/>
+                  <m:limLoc m:val="undOvr"/>
+                  <m:subHide m:val="1"/>
+                  <m:supHide m:val="1"/>
+                  <m:ctrlPr>
+                    <w:rPr>
+                      <w:rFonts w:ascii="Cambria Math" w:eastAsia="MS Mincho" w:hAnsi="Cambria Math"/>
+                      <w:i/>
+                    </w:rPr>
+                  </m:ctrlPr>
+                </m:naryPr>
+                <m:sub/>
+                <m:sup/>
+                <m:e>
+                  <m:r>
+                    <w:rPr>
+                      <w:rFonts w:ascii="Cambria Math" w:eastAsia="MS Mincho" w:hAnsi="Cambria Math"/>
+                    </w:rPr>
+                    <m:t>error bits</m:t>
+                  </m:r>
+                </m:e>
+              </m:nary>
+            </m:num>
+            <m:den>
+              <m:r>
+                <w:rPr>
+                  <w:rFonts w:ascii="Cambria Math" w:eastAsia="MS Mincho" w:hAnsi="Cambria Math"/>
+                </w:rPr>
+                <m:t>total bits</m:t>
+              </m:r>
+            </m:den>
+          </m:f>
+        </m:oMath>
+      </m:oMathPara>
+    </w:p>
+    <w:p>
+      <w:pPr>
+        <w:pStyle w:val="Heading2"/>
+      </w:pPr>
+      <w:r>
+        <w:t>Results</w:t>
+      </w:r>
+    </w:p>
+    <w:p>
+      <w:pPr>
+        <w:pStyle w:val="Heading3"/>
+        <w:rPr>
+          <w:rFonts w:eastAsia="MS Mincho"/>
+        </w:rPr>
+      </w:pPr>
+      <w:r>
+        <w:rPr>
+          <w:rFonts w:eastAsia="MS Mincho"/>
+        </w:rPr>
+        <w:t>Timing Recovery</w:t>
+      </w:r>
+    </w:p>
+    <w:p>
+      <w:pPr>
+        <w:pStyle w:val="BodyText"/>
+        <w:rPr>
+          <w:rFonts w:eastAsia="MS Mincho"/>
+        </w:rPr>
+      </w:pPr>
+      <w:r>
+        <w:rPr>
+          <w:rFonts w:eastAsia="MS Mincho"/>
+        </w:rPr>
+        <w:t xml:space="preserve">The timing sync recovery found a correlation </w:t>
+      </w:r>
+      <w:r>
+        <w:rPr>
+          <w:rFonts w:eastAsia="MS Mincho"/>
+        </w:rPr>
+        <w:t>of 0.8617 which is considered a good recovery as it is greater than 0.8. There is also only a single correlated moment that has this high a correlation</w:t>
+      </w:r>
+      <w:r>
+        <w:rPr>
+          <w:rFonts w:eastAsia="MS Mincho"/>
+        </w:rPr>
+        <w:t>,</w:t>
+      </w:r>
+      <w:r>
+        <w:rPr>
+          <w:rFonts w:eastAsia="MS Mincho"/>
+        </w:rPr>
+        <w:t xml:space="preserve"> as seen in  Figure </w:t>
+      </w:r>
+      <w:r>
+        <w:rPr>
+          <w:rFonts w:eastAsia="MS Mincho"/>
+        </w:rPr>
+        <w:t xml:space="preserve">1 of </w:t>
+      </w:r>
+      <w:r>
+        <w:rPr>
+          <w:rFonts w:eastAsia="MS Mincho"/>
+        </w:rPr>
+        <w:t>A</w:t>
+      </w:r>
+      <w:r>
+        <w:rPr>
+          <w:rFonts w:eastAsia="MS Mincho"/>
+        </w:rPr>
+        <w:t>ppendix</w:t>
+      </w:r>
+      <w:r>
+        <w:rPr>
+          <w:rFonts w:eastAsia="MS Mincho"/>
+        </w:rPr>
+        <w:t xml:space="preserve"> 1</w:t>
+      </w:r>
+      <w:r>
+        <w:rPr>
+          <w:rFonts w:eastAsia="MS Mincho"/>
+        </w:rPr>
+        <w:t>.</w:t>
+      </w:r>
+    </w:p>
+    <w:p>
+      <w:pPr>
+        <w:pStyle w:val="Heading3"/>
+        <w:rPr>
+          <w:rFonts w:eastAsia="MS Mincho"/>
+        </w:rPr>
+      </w:pPr>
+      <w:r>
+        <w:rPr>
+          <w:rFonts w:eastAsia="MS Mincho"/>
+        </w:rPr>
+        <w:t>Matched Filtering</w:t>
+      </w:r>
+    </w:p>
+    <w:p>
+      <w:pPr>
+        <w:pStyle w:val="BodyText"/>
+        <w:rPr>
+          <w:rFonts w:eastAsia="MS Mincho"/>
+        </w:rPr>
+      </w:pPr>
+      <w:r>
+        <w:rPr>
+          <w:rFonts w:eastAsia="MS Mincho"/>
+        </w:rPr>
+        <w:t xml:space="preserve">The </w:t>
+      </w:r>
+      <w:r>
+        <w:rPr>
+          <w:rFonts w:eastAsia="MS Mincho"/>
+        </w:rPr>
+        <w:t xml:space="preserve">matched filtering made the signal clear with definitive high and low segments, as seen in the partial filtered signal in Figure 2 of </w:t>
+      </w:r>
+      <w:r>
+        <w:rPr>
+          <w:rFonts w:eastAsia="MS Mincho"/>
+        </w:rPr>
+        <w:t>A</w:t>
+      </w:r>
+      <w:r>
+        <w:rPr>
+          <w:rFonts w:eastAsia="MS Mincho"/>
+        </w:rPr>
+        <w:t>ppendix</w:t>
+      </w:r>
+      <w:r>
+        <w:rPr>
+          <w:rFonts w:eastAsia="MS Mincho"/>
+        </w:rPr>
+        <w:t xml:space="preserve"> 1</w:t>
+      </w:r>
+      <w:r>
+        <w:rPr>
+          <w:rFonts w:eastAsia="MS Mincho"/>
+        </w:rPr>
+        <w:t>.</w:t>
+      </w:r>
+    </w:p>
+    <w:p>
+      <w:pPr>
+        <w:pStyle w:val="Heading3"/>
+        <w:rPr>
+          <w:rFonts w:eastAsia="MS Mincho"/>
+        </w:rPr>
+      </w:pPr>
+      <w:r>
+        <w:rPr>
+          <w:rFonts w:eastAsia="MS Mincho"/>
+        </w:rPr>
+        <w:t>Sampling</w:t>
+      </w:r>
+    </w:p>
+    <w:p>
+      <w:pPr>
+        <w:pStyle w:val="BodyText"/>
+        <w:rPr>
+          <w:rFonts w:eastAsia="MS Mincho"/>
+        </w:rPr>
+      </w:pPr>
+      <w:r>
+        <w:rPr>
+          <w:rFonts w:eastAsia="MS Mincho"/>
+        </w:rPr>
+        <w:t xml:space="preserve">The sampling was accurate and caught the high and low segments of the signal that could be translated back into bits. Figure 3 of </w:t>
+      </w:r>
+      <w:r>
+        <w:rPr>
+          <w:rFonts w:eastAsia="MS Mincho"/>
+        </w:rPr>
+        <w:t>A</w:t>
+      </w:r>
+      <w:r>
+        <w:rPr>
+          <w:rFonts w:eastAsia="MS Mincho"/>
+        </w:rPr>
+        <w:t>ppendix</w:t>
+      </w:r>
+      <w:r>
+        <w:rPr>
+          <w:rFonts w:eastAsia="MS Mincho"/>
+        </w:rPr>
+        <w:t xml:space="preserve"> 1</w:t>
+      </w:r>
+      <w:r>
+        <w:rPr>
+          <w:rFonts w:eastAsia="MS Mincho"/>
+        </w:rPr>
+        <w:t xml:space="preserve"> shows the partial sampled signal.</w:t>
+      </w:r>
+    </w:p>
+    <w:p>
+      <w:pPr>
+        <w:pStyle w:val="Heading3"/>
+        <w:rPr>
+          <w:rFonts w:eastAsia="MS Mincho"/>
+        </w:rPr>
+      </w:pPr>
+      <w:r>
+        <w:rPr>
+          <w:rFonts w:eastAsia="MS Mincho"/>
+        </w:rPr>
+        <w:t>Equalization</w:t>
+      </w:r>
+    </w:p>
+    <w:p>
+      <w:pPr>
+        <w:pStyle w:val="BodyText"/>
+        <w:rPr>
+          <w:rFonts w:eastAsia="MS Mincho"/>
+        </w:rPr>
+      </w:pPr>
+      <w:r>
+        <w:rPr>
+          <w:rFonts w:eastAsia="MS Mincho"/>
+        </w:rPr>
+        <w:t xml:space="preserve">The equalization method eliminated all rotation caused by the transmitter and receiver frequencies being ever so slightly imprecise. The constellation of the final </w:t>
+      </w:r>
+      <m:oMath>
+        <m:sSub>
+          <m:sSubPr>
+            <m:ctrlPr>
+              <w:rPr>
+                <w:rFonts w:ascii="Cambria Math" w:eastAsia="MS Mincho" w:hAnsi="Cambria Math"/>
+                <w:i/>
+              </w:rPr>
+            </m:ctrlPr>
+          </m:sSubPr>
+          <m:e>
+            <m:r>
+              <w:rPr>
+                <w:rFonts w:ascii="Cambria Math" w:eastAsia="MS Mincho" w:hAnsi="Cambria Math"/>
+              </w:rPr>
+              <m:t>v</m:t>
+            </m:r>
+          </m:e>
+          <m:sub>
+            <m:r>
+              <w:rPr>
+                <w:rFonts w:ascii="Cambria Math" w:eastAsia="MS Mincho" w:hAnsi="Cambria Math"/>
+              </w:rPr>
+              <m:t>k</m:t>
+            </m:r>
+          </m:sub>
+        </m:sSub>
+      </m:oMath>
+      <w:r>
+        <w:rPr>
+          <w:rFonts w:eastAsia="MS Mincho"/>
+        </w:rPr>
+        <w:t xml:space="preserve"> can be seen in Figure 4 of Appendix</w:t>
+      </w:r>
+      <w:r>
+        <w:rPr>
+          <w:rFonts w:eastAsia="MS Mincho"/>
+        </w:rPr>
+        <w:t xml:space="preserve"> 1</w:t>
+      </w:r>
+      <w:r>
+        <w:rPr>
+          <w:rFonts w:eastAsia="MS Mincho"/>
+        </w:rPr>
+        <w:t>.</w:t>
+      </w:r>
+    </w:p>
+    <w:p>
+      <w:pPr>
+        <w:pStyle w:val="Heading3"/>
+        <w:rPr>
+          <w:rFonts w:eastAsia="MS Mincho"/>
+        </w:rPr>
+      </w:pPr>
+      <w:r>
+        <w:rPr>
+          <w:rFonts w:eastAsia="MS Mincho"/>
+        </w:rPr>
+        <w:t>Bit Detection</w:t>
+      </w:r>
+    </w:p>
+    <w:p>
+      <w:pPr>
+        <w:pStyle w:val="BodyText"/>
+        <w:rPr>
+          <w:rFonts w:eastAsia="MS Mincho"/>
+        </w:rPr>
+      </w:pPr>
+      <w:r>
+        <w:rPr>
+          <w:rFonts w:eastAsia="MS Mincho"/>
+        </w:rPr>
+        <w:t>The bit detection is of such design that it can be proven to act perfectly every time as it does not transform the received data.</w:t>
+      </w:r>
+      <w:r>
+        <w:rPr>
+          <w:rFonts w:eastAsia="MS Mincho"/>
+        </w:rPr>
+        <w:t xml:space="preserve"> </w:t>
+      </w:r>
+      <w:r>
+        <w:rPr>
+          <w:rFonts w:eastAsia="MS Mincho"/>
+        </w:rPr>
+        <w:t xml:space="preserve">The </w:t>
+      </w:r>
+      <m:oMath>
+        <m:sSub>
+          <m:sSubPr>
+            <m:ctrlPr>
+              <w:rPr>
+                <w:rFonts w:ascii="Cambria Math" w:eastAsia="MS Mincho" w:hAnsi="Cambria Math"/>
+                <w:i/>
+              </w:rPr>
+            </m:ctrlPr>
+          </m:sSubPr>
+          <m:e>
+            <m:r>
+              <w:rPr>
+                <w:rFonts w:ascii="Cambria Math" w:eastAsia="MS Mincho" w:hAnsi="Cambria Math"/>
+              </w:rPr>
+              <m:t>v</m:t>
+            </m:r>
+          </m:e>
+          <m:sub>
+            <m:r>
+              <w:rPr>
+                <w:rFonts w:ascii="Cambria Math" w:eastAsia="MS Mincho" w:hAnsi="Cambria Math"/>
+              </w:rPr>
+              <m:t>k</m:t>
+            </m:r>
+          </m:sub>
+        </m:sSub>
+      </m:oMath>
+      <w:r>
+        <w:rPr>
+          <w:rFonts w:eastAsia="MS Mincho"/>
+        </w:rPr>
+        <w:t xml:space="preserve"> determined by equalization, seen in Figure 5 of Appendix</w:t>
+      </w:r>
+      <w:r>
+        <w:rPr>
+          <w:rFonts w:eastAsia="MS Mincho"/>
+        </w:rPr>
+        <w:t xml:space="preserve"> 1</w:t>
+      </w:r>
+      <w:r>
+        <w:rPr>
+          <w:rFonts w:eastAsia="MS Mincho"/>
+        </w:rPr>
+        <w:t>, is clearly above or below zero.</w:t>
+      </w:r>
+    </w:p>
+    <w:p>
+      <w:pPr>
+        <w:pStyle w:val="Heading3"/>
+        <w:rPr>
+          <w:rFonts w:eastAsia="MS Mincho"/>
+        </w:rPr>
+      </w:pPr>
+      <w:r>
+        <w:rPr>
+          <w:rFonts w:eastAsia="MS Mincho"/>
+        </w:rPr>
+        <w:t>Bit Error Rate (BER) Calculation</w:t>
+      </w:r>
+    </w:p>
+    <w:p>
+      <w:pPr>
+        <w:pStyle w:val="BodyText"/>
+        <w:rPr>
+          <w:rFonts w:eastAsia="MS Mincho"/>
+        </w:rPr>
+      </w:pPr>
+      <w:r>
+        <w:rPr>
+          <w:rFonts w:eastAsia="MS Mincho"/>
+        </w:rPr>
+        <w:t>This design yielded BER = 0 for the 13720-bit image sent over the USRP.</w:t>
+      </w:r>
+    </w:p>
+    <w:p>
+      <w:pPr>
+        <w:pStyle w:val="BodyText"/>
+        <w:jc w:val="center"/>
+        <w:rPr>
+          <w:rFonts w:eastAsia="MS Mincho"/>
+        </w:rPr>
+      </w:pPr>
+      <w:r>
+        <w:rPr>
+          <w:noProof/>
+        </w:rPr>
+        <w:drawing>
+          <wp:inline distT="0" distB="0" distL="0" distR="0" wp14:anchorId="75E94BED" wp14:editId="5047F36E">
+            <wp:extent cx="2074952" cy="1859280"/>
+            <wp:effectExtent l="0" t="0" r="1905" b="7620"/>
+            <wp:docPr id="9" name="Picture 9"/>
+            <wp:cNvGraphicFramePr>
+              <a:graphicFrameLocks xmlns:a="http://schemas.openxmlformats.org/drawingml/2006/main" noChangeAspect="1"/>
+            </wp:cNvGraphicFramePr>
+            <a:graphic xmlns:a="http://schemas.openxmlformats.org/drawingml/2006/main">
+              <a:graphicData uri="http://schemas.openxmlformats.org/drawingml/2006/picture">
+                <pic:pic xmlns:pic="http://schemas.openxmlformats.org/drawingml/2006/picture">
+                  <pic:nvPicPr>
+                    <pic:cNvPr id="1" name=""/>
+                    <pic:cNvPicPr/>
+                  </pic:nvPicPr>
+                  <pic:blipFill>
+                    <a:blip r:embed="rId7"/>
+                    <a:stretch>
+                      <a:fillRect/>
+                    </a:stretch>
+                  </pic:blipFill>
+                  <pic:spPr>
+                    <a:xfrm>
+                      <a:off x="0" y="0"/>
+                      <a:ext cx="2087411" cy="1870444"/>
+                    </a:xfrm>
+                    <a:prstGeom prst="rect">
+                      <a:avLst/>
+                    </a:prstGeom>
+                  </pic:spPr>
+                </pic:pic>
+              </a:graphicData>
+            </a:graphic>
+          </wp:inline>
+        </w:drawing>
+      </w:r>
+    </w:p>
+    <w:p>
+      <w:pPr>
         <w:pStyle w:val="Heading1"/>
         <w:rPr>
           <w:rFonts w:eastAsia="MS Mincho"/>
@@ -2870,6 +3758,14 @@
     </w:p>
     <w:p>
       <w:pPr>
+        <w:pStyle w:val="Heading2"/>
+      </w:pPr>
+      <w:r>
+        <w:t>Overview</w:t>
+      </w:r>
+    </w:p>
+    <w:p>
+      <w:pPr>
         <w:pStyle w:val="BodyText"/>
         <w:rPr>
           <w:rFonts w:eastAsia="MS Mincho"/>
@@ -2929,6 +3825,12 @@
         </w:rPr>
         <w:t>.</w:t>
       </w:r>
+      <w:r>
+        <w:rPr>
+          <w:rFonts w:eastAsia="MS Mincho"/>
+        </w:rPr>
+        <w:t xml:space="preserve"> Because the USRP setup does not have multipath, we simulated it by copying the transmit signal 3 times, adding random delay to two, and adding the three signals together to create the signal transmitted over USRP.</w:t>
+      </w:r>
     </w:p>
     <w:p>
       <w:pPr>
@@ -2941,57 +3843,435 @@
         <w:rPr>
           <w:rFonts w:eastAsia="MS Mincho"/>
         </w:rPr>
-        <w:t xml:space="preserve">A </w:t>
-      </w:r>
-      <w:r>
-        <w:rPr>
-          <w:rFonts w:eastAsia="MS Mincho"/>
-        </w:rPr>
-        <w:t xml:space="preserve">fine </w:t>
-      </w:r>
-      <w:r>
-        <w:rPr>
-          <w:rFonts w:eastAsia="MS Mincho"/>
-        </w:rPr>
-        <w:t>frequency synchronization was used to apply a rotation to the initially received signal, prior to the implementation of the RAKEs. The timing synchronization was also applied before the RAKEs, using the newly rotated signal from the</w:t>
-      </w:r>
-      <w:r>
-        <w:rPr>
-          <w:rFonts w:eastAsia="MS Mincho"/>
-        </w:rPr>
-        <w:t xml:space="preserve"> fine</w:t>
-      </w:r>
-      <w:r>
-        <w:rPr>
-          <w:rFonts w:eastAsia="MS Mincho"/>
-        </w:rPr>
-        <w:t xml:space="preserve"> frequency synchronization.</w:t>
+        <w:t xml:space="preserve">Since the signal was to be within the noise floor, spreading was implemented during signal creation by applying </w:t>
+      </w:r>
+      <w:r>
+        <w:rPr>
+          <w:rFonts w:eastAsia="MS Mincho"/>
+        </w:rPr>
+        <w:t>a spreading gain number of chips</w:t>
+      </w:r>
+      <w:r>
+        <w:rPr>
+          <w:rFonts w:eastAsia="MS Mincho"/>
+        </w:rPr>
+        <w:t xml:space="preserve"> to each </w:t>
+      </w:r>
+      <w:r>
+        <w:rPr>
+          <w:rFonts w:eastAsia="MS Mincho"/>
+        </w:rPr>
+        <w:t>transmit</w:t>
+      </w:r>
+      <w:r>
+        <w:rPr>
+          <w:rFonts w:eastAsia="MS Mincho"/>
+        </w:rPr>
+        <w:t xml:space="preserve"> symbol. The following parameters were used for the transmission post-spreading.</w:t>
+      </w:r>
+    </w:p>
+    <w:tbl>
+      <w:tblPr>
+        <w:tblStyle w:val="TableGrid"/>
+        <w:tblW w:w="0" w:type="auto"/>
+        <w:jc w:val="center"/>
+        <w:tblLook w:val="04A0" w:firstRow="1" w:lastRow="0" w:firstColumn="1" w:lastColumn="0" w:noHBand="0" w:noVBand="1"/>
+      </w:tblPr>
+      <w:tblGrid>
+        <w:gridCol w:w="1957"/>
+        <w:gridCol w:w="1746"/>
+        <w:gridCol w:w="1487"/>
+      </w:tblGrid>
+      <w:tr>
+        <w:trPr>
+          <w:trHeight w:val="281"/>
+          <w:jc w:val="center"/>
+        </w:trPr>
+        <w:tc>
+          <w:tcPr>
+            <w:tcW w:w="1957" w:type="dxa"/>
+          </w:tcPr>
+          <w:p>
+            <w:pPr>
+              <w:pStyle w:val="BodyText"/>
+              <w:ind w:firstLine="0"/>
+              <w:jc w:val="center"/>
+              <w:rPr>
+                <w:rFonts w:eastAsia="MS Mincho"/>
+              </w:rPr>
+            </w:pPr>
+            <w:r>
+              <w:rPr>
+                <w:rFonts w:eastAsia="MS Mincho"/>
+              </w:rPr>
+              <w:t>Parameter</w:t>
+            </w:r>
+          </w:p>
+        </w:tc>
+        <w:tc>
+          <w:tcPr>
+            <w:tcW w:w="1746" w:type="dxa"/>
+          </w:tcPr>
+          <w:p>
+            <w:pPr>
+              <w:pStyle w:val="BodyText"/>
+              <w:ind w:firstLine="0"/>
+              <w:jc w:val="center"/>
+              <w:rPr>
+                <w:rFonts w:eastAsia="MS Mincho"/>
+              </w:rPr>
+            </w:pPr>
+            <w:r>
+              <w:rPr>
+                <w:rFonts w:eastAsia="MS Mincho"/>
+              </w:rPr>
+              <w:t>Length (symbol)</w:t>
+            </w:r>
+          </w:p>
+        </w:tc>
+        <w:tc>
+          <w:tcPr>
+            <w:tcW w:w="1487" w:type="dxa"/>
+          </w:tcPr>
+          <w:p>
+            <w:pPr>
+              <w:pStyle w:val="BodyText"/>
+              <w:ind w:firstLine="0"/>
+              <w:jc w:val="center"/>
+              <w:rPr>
+                <w:rFonts w:eastAsia="MS Mincho"/>
+              </w:rPr>
+            </w:pPr>
+            <w:r>
+              <w:rPr>
+                <w:rFonts w:eastAsia="MS Mincho"/>
+              </w:rPr>
+              <w:t>Length (spread)</w:t>
+            </w:r>
+          </w:p>
+        </w:tc>
+      </w:tr>
+      <w:tr>
+        <w:trPr>
+          <w:trHeight w:val="272"/>
+          <w:jc w:val="center"/>
+        </w:trPr>
+        <w:tc>
+          <w:tcPr>
+            <w:tcW w:w="1957" w:type="dxa"/>
+          </w:tcPr>
+          <w:p>
+            <w:pPr>
+              <w:pStyle w:val="BodyText"/>
+              <w:ind w:firstLine="0"/>
+              <w:jc w:val="center"/>
+              <w:rPr>
+                <w:rFonts w:eastAsia="MS Mincho"/>
+              </w:rPr>
+            </w:pPr>
+            <w:r>
+              <w:rPr>
+                <w:rFonts w:eastAsia="MS Mincho"/>
+              </w:rPr>
+              <w:t>Frequency Preamble</w:t>
+            </w:r>
+          </w:p>
+        </w:tc>
+        <w:tc>
+          <w:tcPr>
+            <w:tcW w:w="1746" w:type="dxa"/>
+          </w:tcPr>
+          <w:p>
+            <w:pPr>
+              <w:pStyle w:val="BodyText"/>
+              <w:ind w:firstLine="0"/>
+              <w:jc w:val="center"/>
+              <w:rPr>
+                <w:rFonts w:eastAsia="MS Mincho"/>
+              </w:rPr>
+            </w:pPr>
+            <w:r>
+              <w:rPr>
+                <w:rFonts w:eastAsia="MS Mincho"/>
+              </w:rPr>
+              <w:t>4</w:t>
+            </w:r>
+          </w:p>
+        </w:tc>
+        <w:tc>
+          <w:tcPr>
+            <w:tcW w:w="1487" w:type="dxa"/>
+          </w:tcPr>
+          <w:p>
+            <w:pPr>
+              <w:pStyle w:val="BodyText"/>
+              <w:ind w:firstLine="0"/>
+              <w:jc w:val="center"/>
+              <w:rPr>
+                <w:rFonts w:eastAsia="MS Mincho"/>
+              </w:rPr>
+            </w:pPr>
+            <w:r>
+              <w:rPr>
+                <w:rFonts w:eastAsia="MS Mincho"/>
+              </w:rPr>
+              <w:t>400</w:t>
+            </w:r>
+          </w:p>
+        </w:tc>
+      </w:tr>
+      <w:tr>
+        <w:trPr>
+          <w:trHeight w:val="363"/>
+          <w:jc w:val="center"/>
+        </w:trPr>
+        <w:tc>
+          <w:tcPr>
+            <w:tcW w:w="1957" w:type="dxa"/>
+          </w:tcPr>
+          <w:p>
+            <w:pPr>
+              <w:pStyle w:val="BodyText"/>
+              <w:ind w:firstLine="0"/>
+              <w:jc w:val="center"/>
+              <w:rPr>
+                <w:rFonts w:eastAsia="MS Mincho"/>
+              </w:rPr>
+            </w:pPr>
+            <w:r>
+              <w:rPr>
+                <w:rFonts w:eastAsia="MS Mincho"/>
+              </w:rPr>
+              <w:t>Timing Synchronization</w:t>
+            </w:r>
+          </w:p>
+        </w:tc>
+        <w:tc>
+          <w:tcPr>
+            <w:tcW w:w="1746" w:type="dxa"/>
+          </w:tcPr>
+          <w:p>
+            <w:pPr>
+              <w:pStyle w:val="BodyText"/>
+              <w:ind w:firstLine="0"/>
+              <w:jc w:val="center"/>
+              <w:rPr>
+                <w:rFonts w:eastAsia="MS Mincho"/>
+              </w:rPr>
+            </w:pPr>
+            <w:r>
+              <w:rPr>
+                <w:rFonts w:eastAsia="MS Mincho"/>
+              </w:rPr>
+              <w:t>30</w:t>
+            </w:r>
+          </w:p>
+        </w:tc>
+        <w:tc>
+          <w:tcPr>
+            <w:tcW w:w="1487" w:type="dxa"/>
+          </w:tcPr>
+          <w:p>
+            <w:pPr>
+              <w:pStyle w:val="BodyText"/>
+              <w:ind w:firstLine="0"/>
+              <w:jc w:val="center"/>
+              <w:rPr>
+                <w:rFonts w:eastAsia="MS Mincho"/>
+              </w:rPr>
+            </w:pPr>
+            <w:r>
+              <w:rPr>
+                <w:rFonts w:eastAsia="MS Mincho"/>
+              </w:rPr>
+              <w:t>3000</w:t>
+            </w:r>
+          </w:p>
+        </w:tc>
+      </w:tr>
+      <w:tr>
+        <w:trPr>
+          <w:trHeight w:val="272"/>
+          <w:jc w:val="center"/>
+        </w:trPr>
+        <w:tc>
+          <w:tcPr>
+            <w:tcW w:w="1957" w:type="dxa"/>
+          </w:tcPr>
+          <w:p>
+            <w:pPr>
+              <w:pStyle w:val="BodyText"/>
+              <w:ind w:firstLine="0"/>
+              <w:jc w:val="center"/>
+              <w:rPr>
+                <w:rFonts w:eastAsia="MS Mincho"/>
+              </w:rPr>
+            </w:pPr>
+            <w:r>
+              <w:rPr>
+                <w:rFonts w:eastAsia="MS Mincho"/>
+              </w:rPr>
+              <w:t>Pilot</w:t>
+            </w:r>
+          </w:p>
+        </w:tc>
+        <w:tc>
+          <w:tcPr>
+            <w:tcW w:w="1746" w:type="dxa"/>
+          </w:tcPr>
+          <w:p>
+            <w:pPr>
+              <w:pStyle w:val="BodyText"/>
+              <w:ind w:firstLine="0"/>
+              <w:jc w:val="center"/>
+              <w:rPr>
+                <w:rFonts w:eastAsia="MS Mincho"/>
+              </w:rPr>
+            </w:pPr>
+            <w:r>
+              <w:rPr>
+                <w:rFonts w:eastAsia="MS Mincho"/>
+              </w:rPr>
+              <w:t>4</w:t>
+            </w:r>
+          </w:p>
+        </w:tc>
+        <w:tc>
+          <w:tcPr>
+            <w:tcW w:w="1487" w:type="dxa"/>
+          </w:tcPr>
+          <w:p>
+            <w:pPr>
+              <w:pStyle w:val="BodyText"/>
+              <w:ind w:firstLine="0"/>
+              <w:jc w:val="center"/>
+              <w:rPr>
+                <w:rFonts w:eastAsia="MS Mincho"/>
+              </w:rPr>
+            </w:pPr>
+            <w:r>
+              <w:rPr>
+                <w:rFonts w:eastAsia="MS Mincho"/>
+              </w:rPr>
+              <w:t>400</w:t>
+            </w:r>
+          </w:p>
+        </w:tc>
+      </w:tr>
+      <w:tr>
+        <w:trPr>
+          <w:trHeight w:val="291"/>
+          <w:jc w:val="center"/>
+        </w:trPr>
+        <w:tc>
+          <w:tcPr>
+            <w:tcW w:w="1957" w:type="dxa"/>
+          </w:tcPr>
+          <w:p>
+            <w:pPr>
+              <w:pStyle w:val="BodyText"/>
+              <w:ind w:firstLine="0"/>
+              <w:jc w:val="center"/>
+              <w:rPr>
+                <w:rFonts w:eastAsia="MS Mincho"/>
+              </w:rPr>
+            </w:pPr>
+            <w:r>
+              <w:rPr>
+                <w:rFonts w:eastAsia="MS Mincho"/>
+              </w:rPr>
+              <w:t>Message</w:t>
+            </w:r>
+          </w:p>
+        </w:tc>
+        <w:tc>
+          <w:tcPr>
+            <w:tcW w:w="1746" w:type="dxa"/>
+          </w:tcPr>
+          <w:p>
+            <w:pPr>
+              <w:pStyle w:val="BodyText"/>
+              <w:keepNext/>
+              <w:ind w:firstLine="0"/>
+              <w:jc w:val="center"/>
+              <w:rPr>
+                <w:rFonts w:eastAsia="MS Mincho"/>
+              </w:rPr>
+            </w:pPr>
+            <w:r>
+              <w:rPr>
+                <w:rFonts w:eastAsia="MS Mincho"/>
+              </w:rPr>
+              <w:t>106</w:t>
+            </w:r>
+          </w:p>
+        </w:tc>
+        <w:tc>
+          <w:tcPr>
+            <w:tcW w:w="1487" w:type="dxa"/>
+          </w:tcPr>
+          <w:p>
+            <w:pPr>
+              <w:pStyle w:val="BodyText"/>
+              <w:keepNext/>
+              <w:ind w:firstLine="0"/>
+              <w:jc w:val="center"/>
+              <w:rPr>
+                <w:rFonts w:eastAsia="MS Mincho"/>
+              </w:rPr>
+            </w:pPr>
+            <w:r>
+              <w:rPr>
+                <w:rFonts w:eastAsia="MS Mincho"/>
+              </w:rPr>
+              <w:t>10600</w:t>
+            </w:r>
+          </w:p>
+        </w:tc>
+      </w:tr>
+    </w:tbl>
+    <w:p>
+      <w:pPr>
+        <w:pStyle w:val="Caption"/>
+        <w:rPr>
+          <w:rFonts w:eastAsia="MS Mincho"/>
+        </w:rPr>
+      </w:pPr>
+      <w:r>
+        <w:t xml:space="preserve">Table </w:t>
+      </w:r>
+      <w:fldSimple w:instr=" SEQ Table \* ARABIC ">
+        <w:r>
+          <w:rPr>
+            <w:noProof/>
+          </w:rPr>
+          <w:t>2</w:t>
+        </w:r>
+      </w:fldSimple>
+      <w:r>
+        <w:t>: Specifications for Transmitted Signal.</w:t>
       </w:r>
     </w:p>
     <w:p>
       <w:pPr>
         <w:pStyle w:val="Heading2"/>
-        <w:rPr>
-          <w:rFonts w:eastAsia="MS Mincho"/>
-        </w:rPr>
-      </w:pPr>
-      <w:r>
-        <w:rPr>
-          <w:rFonts w:eastAsia="MS Mincho"/>
-        </w:rPr>
-        <w:t>Fine Frequency</w:t>
-      </w:r>
-      <w:r>
-        <w:rPr>
-          <w:rFonts w:eastAsia="MS Mincho"/>
-        </w:rPr>
-        <w:t xml:space="preserve"> </w:t>
-      </w:r>
-      <w:r>
-        <w:rPr>
-          <w:rFonts w:eastAsia="MS Mincho"/>
-        </w:rPr>
-        <w:t>Synchronization</w:t>
+      </w:pPr>
+      <w:r>
+        <w:t>Methods</w:t>
+      </w:r>
+    </w:p>
+    <w:p>
+      <w:pPr>
+        <w:pStyle w:val="Heading3"/>
+        <w:rPr>
+          <w:rFonts w:eastAsia="MS Mincho"/>
+        </w:rPr>
+      </w:pPr>
+      <w:r>
+        <w:rPr>
+          <w:rFonts w:eastAsia="MS Mincho"/>
+        </w:rPr>
+        <w:t>Spreading Signal</w:t>
       </w:r>
     </w:p>
     <w:p>
@@ -3001,6 +4281,40 @@
           <w:rFonts w:eastAsia="MS Mincho"/>
         </w:rPr>
       </w:pPr>
+      <w:r>
+        <w:rPr>
+          <w:rFonts w:eastAsia="MS Mincho"/>
+        </w:rPr>
+        <w:t xml:space="preserve">Spreading the transmit message allows the signal to stay under the noise. Each symbol is multiplied with 100 pseudorandom chips of 1 or -1 value, spreading the power between 100 symbols rather than all the power in 1 symbol. </w:t>
+      </w:r>
+    </w:p>
+    <w:p>
+      <w:pPr>
+        <w:pStyle w:val="Heading3"/>
+        <w:rPr>
+          <w:rFonts w:eastAsia="MS Mincho"/>
+        </w:rPr>
+      </w:pPr>
+      <w:r>
+        <w:rPr>
+          <w:rFonts w:eastAsia="MS Mincho"/>
+        </w:rPr>
+        <w:t>Fine Frequency Synchronization</w:t>
+      </w:r>
+    </w:p>
+    <w:p>
+      <w:pPr>
+        <w:pStyle w:val="BodyText"/>
+        <w:rPr>
+          <w:rFonts w:eastAsia="MS Mincho"/>
+        </w:rPr>
+      </w:pPr>
+      <w:r>
+        <w:rPr>
+          <w:rFonts w:eastAsia="MS Mincho"/>
+        </w:rPr>
+        <w:t xml:space="preserve">A fine frequency synchronization was used to apply a rotation to the initially received signal, prior to the implementation of the RAKEs. </w:t>
+      </w:r>
       <w:r>
         <w:rPr>
           <w:rFonts w:eastAsia="MS Mincho"/>
@@ -3144,16 +4458,7 @@
                     <w:rPr>
                       <w:rFonts w:ascii="Cambria Math" w:eastAsia="MS Mincho" w:hAnsi="Cambria Math"/>
                     </w:rPr>
-                    <m:t>arg</m:t>
-                  </m:r>
-                  <m:r>
-                    <m:rPr>
-                      <m:sty m:val="p"/>
-                    </m:rPr>
-                    <w:rPr>
-                      <w:rFonts w:ascii="Cambria Math" w:eastAsia="MS Mincho" w:hAnsi="Cambria Math"/>
-                    </w:rPr>
-                    <m:t>max</m:t>
+                    <m:t>argmax</m:t>
                   </m:r>
                 </m:e>
                 <m:lim>
@@ -3331,13 +4636,7 @@
                             <w:rPr>
                               <w:rFonts w:ascii="Cambria Math" w:eastAsia="MS Mincho" w:hAnsi="Cambria Math"/>
                             </w:rPr>
-                            <m:t>-j2</m:t>
-                          </m:r>
-                          <m:r>
-                            <w:rPr>
-                              <w:rFonts w:ascii="Cambria Math" w:eastAsia="MS Mincho" w:hAnsi="Cambria Math"/>
-                            </w:rPr>
-                            <m:t>π</m:t>
+                            <m:t>-j2π</m:t>
                           </m:r>
                           <m:acc>
                             <m:accPr>
@@ -3376,6 +4675,20 @@
     </w:p>
     <w:p>
       <w:pPr>
+        <w:pStyle w:val="Heading3"/>
+        <w:rPr>
+          <w:rFonts w:eastAsia="MS Mincho"/>
+        </w:rPr>
+      </w:pPr>
+      <w:r>
+        <w:rPr>
+          <w:rFonts w:eastAsia="MS Mincho"/>
+        </w:rPr>
+        <w:t>Timing Recovery</w:t>
+      </w:r>
+    </w:p>
+    <w:p>
+      <w:pPr>
         <w:pStyle w:val="BodyText"/>
         <w:rPr>
           <w:rFonts w:eastAsia="MS Mincho"/>
@@ -3385,19 +4698,53 @@
         <w:rPr>
           <w:rFonts w:eastAsia="MS Mincho"/>
         </w:rPr>
-        <w:t xml:space="preserve">Since the signal was to be within the noise floor, spreading was implemented </w:t>
-      </w:r>
-      <w:r>
-        <w:rPr>
-          <w:rFonts w:eastAsia="MS Mincho"/>
-        </w:rPr>
-        <w:t>during signal creation</w:t>
-      </w:r>
-      <w:r>
-        <w:rPr>
-          <w:rFonts w:eastAsia="MS Mincho"/>
-        </w:rPr>
-        <w:t xml:space="preserve"> by applying 100 pseudorandom bits to each message bit.</w:t>
+        <w:t xml:space="preserve">The timing synchronization was the same as the Basic Design, but the top 3 correlation values were used to obtain </w:t>
+      </w:r>
+      <w:r>
+        <w:rPr>
+          <w:rFonts w:eastAsia="MS Mincho"/>
+        </w:rPr>
+        <w:t xml:space="preserve">the start of </w:t>
+      </w:r>
+      <w:r>
+        <w:rPr>
+          <w:rFonts w:eastAsia="MS Mincho"/>
+        </w:rPr>
+        <w:t>each RAKE.</w:t>
+      </w:r>
+    </w:p>
+    <w:p>
+      <w:pPr>
+        <w:pStyle w:val="Heading3"/>
+        <w:rPr>
+          <w:rFonts w:eastAsia="MS Mincho"/>
+        </w:rPr>
+      </w:pPr>
+      <w:r>
+        <w:rPr>
+          <w:rFonts w:eastAsia="MS Mincho"/>
+        </w:rPr>
+        <w:t>Matched Filtering</w:t>
+      </w:r>
+    </w:p>
+    <w:p>
+      <w:pPr>
+        <w:pStyle w:val="BodyText"/>
+        <w:rPr>
+          <w:rFonts w:eastAsia="MS Mincho"/>
+        </w:rPr>
+      </w:pPr>
+      <w:r>
+        <w:rPr>
+          <w:rFonts w:eastAsia="MS Mincho"/>
+        </w:rPr>
+        <w:t xml:space="preserve">The </w:t>
+      </w:r>
+      <w:r>
+        <w:rPr>
+          <w:rFonts w:eastAsia="MS Mincho"/>
+        </w:rPr>
+        <w:t>matched</w:t>
       </w:r>
       <w:r>
         <w:rPr>
@@ -3409,320 +4756,365 @@
         <w:rPr>
           <w:rFonts w:eastAsia="MS Mincho"/>
         </w:rPr>
-        <w:t>De-spre</w:t>
-      </w:r>
-      <w:r>
-        <w:rPr>
-          <w:rFonts w:eastAsia="MS Mincho"/>
-        </w:rPr>
-        <w:t>ading was implemented after equalization, but before the bit detection.</w:t>
-      </w:r>
-    </w:p>
-    <w:tbl>
-      <w:tblPr>
-        <w:tblStyle w:val="TableGrid"/>
-        <w:tblW w:w="0" w:type="auto"/>
-        <w:jc w:val="center"/>
-        <w:tblLook w:val="04A0" w:firstRow="1" w:lastRow="0" w:firstColumn="1" w:lastColumn="0" w:noHBand="0" w:noVBand="1"/>
-      </w:tblPr>
-      <w:tblGrid>
-        <w:gridCol w:w="2214"/>
-        <w:gridCol w:w="2214"/>
-      </w:tblGrid>
-      <w:tr>
-        <w:trPr>
-          <w:trHeight w:val="281"/>
-          <w:jc w:val="center"/>
-        </w:trPr>
-        <w:tc>
-          <w:tcPr>
-            <w:tcW w:w="2214" w:type="dxa"/>
-          </w:tcPr>
-          <w:p>
-            <w:pPr>
-              <w:pStyle w:val="BodyText"/>
-              <w:ind w:firstLine="0"/>
-              <w:jc w:val="center"/>
-              <w:rPr>
-                <w:rFonts w:eastAsia="MS Mincho"/>
-              </w:rPr>
-            </w:pPr>
-            <w:r>
-              <w:rPr>
-                <w:rFonts w:eastAsia="MS Mincho"/>
-              </w:rPr>
-              <w:t>Parameter</w:t>
-            </w:r>
-          </w:p>
-        </w:tc>
-        <w:tc>
-          <w:tcPr>
-            <w:tcW w:w="2214" w:type="dxa"/>
-          </w:tcPr>
-          <w:p>
-            <w:pPr>
-              <w:pStyle w:val="BodyText"/>
-              <w:ind w:firstLine="0"/>
-              <w:jc w:val="center"/>
-              <w:rPr>
-                <w:rFonts w:eastAsia="MS Mincho"/>
-              </w:rPr>
-            </w:pPr>
-            <w:r>
-              <w:rPr>
-                <w:rFonts w:eastAsia="MS Mincho"/>
-              </w:rPr>
-              <w:t>Length (symbol)</w:t>
-            </w:r>
-          </w:p>
-        </w:tc>
-      </w:tr>
-      <w:tr>
-        <w:trPr>
-          <w:trHeight w:val="272"/>
-          <w:jc w:val="center"/>
-        </w:trPr>
-        <w:tc>
-          <w:tcPr>
-            <w:tcW w:w="2214" w:type="dxa"/>
-          </w:tcPr>
-          <w:p>
-            <w:pPr>
-              <w:pStyle w:val="BodyText"/>
-              <w:ind w:firstLine="0"/>
-              <w:jc w:val="center"/>
-              <w:rPr>
-                <w:rFonts w:eastAsia="MS Mincho"/>
-              </w:rPr>
-            </w:pPr>
-            <w:r>
-              <w:rPr>
-                <w:rFonts w:eastAsia="MS Mincho"/>
-              </w:rPr>
-              <w:t>Frequency Preamble</w:t>
-            </w:r>
-          </w:p>
-        </w:tc>
-        <w:tc>
-          <w:tcPr>
-            <w:tcW w:w="2214" w:type="dxa"/>
-          </w:tcPr>
-          <w:p>
-            <w:pPr>
-              <w:pStyle w:val="BodyText"/>
-              <w:ind w:firstLine="0"/>
-              <w:jc w:val="center"/>
-              <w:rPr>
-                <w:rFonts w:eastAsia="MS Mincho"/>
-              </w:rPr>
-            </w:pPr>
-            <w:r>
-              <w:rPr>
-                <w:rFonts w:eastAsia="MS Mincho"/>
-              </w:rPr>
-              <w:t>300</w:t>
-            </w:r>
-          </w:p>
-        </w:tc>
-      </w:tr>
-      <w:tr>
-        <w:trPr>
-          <w:trHeight w:val="363"/>
-          <w:jc w:val="center"/>
-        </w:trPr>
-        <w:tc>
-          <w:tcPr>
-            <w:tcW w:w="2214" w:type="dxa"/>
-          </w:tcPr>
-          <w:p>
-            <w:pPr>
-              <w:pStyle w:val="BodyText"/>
-              <w:ind w:firstLine="0"/>
-              <w:jc w:val="center"/>
-              <w:rPr>
-                <w:rFonts w:eastAsia="MS Mincho"/>
-              </w:rPr>
-            </w:pPr>
-            <w:r>
-              <w:rPr>
-                <w:rFonts w:eastAsia="MS Mincho"/>
-              </w:rPr>
-              <w:t>Timing Synchronization</w:t>
-            </w:r>
-          </w:p>
-        </w:tc>
-        <w:tc>
-          <w:tcPr>
-            <w:tcW w:w="2214" w:type="dxa"/>
-          </w:tcPr>
-          <w:p>
-            <w:pPr>
-              <w:pStyle w:val="BodyText"/>
-              <w:ind w:firstLine="0"/>
-              <w:jc w:val="center"/>
-              <w:rPr>
-                <w:rFonts w:eastAsia="MS Mincho"/>
-              </w:rPr>
-            </w:pPr>
-            <w:r>
-              <w:rPr>
-                <w:rFonts w:eastAsia="MS Mincho"/>
-              </w:rPr>
-              <w:t>10</w:t>
-            </w:r>
-            <w:r>
-              <w:rPr>
-                <w:rFonts w:eastAsia="MS Mincho"/>
-              </w:rPr>
-              <w:t>,00</w:t>
-            </w:r>
-            <w:r>
-              <w:rPr>
-                <w:rFonts w:eastAsia="MS Mincho"/>
-              </w:rPr>
-              <w:t>0</w:t>
-            </w:r>
-          </w:p>
-        </w:tc>
-      </w:tr>
-      <w:tr>
-        <w:trPr>
-          <w:trHeight w:val="272"/>
-          <w:jc w:val="center"/>
-        </w:trPr>
-        <w:tc>
-          <w:tcPr>
-            <w:tcW w:w="2214" w:type="dxa"/>
-          </w:tcPr>
-          <w:p>
-            <w:pPr>
-              <w:pStyle w:val="BodyText"/>
-              <w:ind w:firstLine="0"/>
-              <w:jc w:val="center"/>
-              <w:rPr>
-                <w:rFonts w:eastAsia="MS Mincho"/>
-              </w:rPr>
-            </w:pPr>
-            <w:r>
-              <w:rPr>
-                <w:rFonts w:eastAsia="MS Mincho"/>
-              </w:rPr>
-              <w:t>Pilot</w:t>
-            </w:r>
-          </w:p>
-        </w:tc>
-        <w:tc>
-          <w:tcPr>
-            <w:tcW w:w="2214" w:type="dxa"/>
-          </w:tcPr>
-          <w:p>
-            <w:pPr>
-              <w:pStyle w:val="BodyText"/>
-              <w:ind w:firstLine="0"/>
-              <w:jc w:val="center"/>
-              <w:rPr>
-                <w:rFonts w:eastAsia="MS Mincho"/>
-              </w:rPr>
-            </w:pPr>
-            <w:r>
-              <w:rPr>
-                <w:rFonts w:eastAsia="MS Mincho"/>
-              </w:rPr>
-              <w:t>20</w:t>
-            </w:r>
-          </w:p>
-        </w:tc>
-      </w:tr>
-      <w:tr>
-        <w:trPr>
-          <w:trHeight w:val="291"/>
-          <w:jc w:val="center"/>
-        </w:trPr>
-        <w:tc>
-          <w:tcPr>
-            <w:tcW w:w="2214" w:type="dxa"/>
-          </w:tcPr>
-          <w:p>
-            <w:pPr>
-              <w:pStyle w:val="BodyText"/>
-              <w:ind w:firstLine="0"/>
-              <w:jc w:val="center"/>
-              <w:rPr>
-                <w:rFonts w:eastAsia="MS Mincho"/>
-              </w:rPr>
-            </w:pPr>
-            <w:r>
-              <w:rPr>
-                <w:rFonts w:eastAsia="MS Mincho"/>
-              </w:rPr>
-              <w:t>Message</w:t>
-            </w:r>
-          </w:p>
-        </w:tc>
-        <w:tc>
-          <w:tcPr>
-            <w:tcW w:w="2214" w:type="dxa"/>
-          </w:tcPr>
-          <w:p>
-            <w:pPr>
-              <w:pStyle w:val="BodyText"/>
-              <w:keepNext/>
-              <w:ind w:firstLine="0"/>
-              <w:jc w:val="center"/>
-              <w:rPr>
-                <w:rFonts w:eastAsia="MS Mincho"/>
-              </w:rPr>
-            </w:pPr>
-            <w:r>
-              <w:rPr>
-                <w:rFonts w:eastAsia="MS Mincho"/>
-              </w:rPr>
-              <w:t>1</w:t>
-            </w:r>
-            <w:r>
-              <w:rPr>
-                <w:rFonts w:eastAsia="MS Mincho"/>
-              </w:rPr>
-              <w:t>00</w:t>
-            </w:r>
-          </w:p>
-        </w:tc>
-      </w:tr>
-    </w:tbl>
-    <w:p>
-      <w:pPr>
-        <w:pStyle w:val="Caption"/>
-        <w:rPr>
-          <w:rFonts w:eastAsia="MS Mincho"/>
-        </w:rPr>
-      </w:pPr>
-      <w:r>
-        <w:t xml:space="preserve">Table </w:t>
-      </w:r>
-      <w:r>
-        <w:fldChar w:fldCharType="begin"/>
-      </w:r>
-      <w:r>
-        <w:instrText xml:space="preserve"> SEQ Table \* ARABIC </w:instrText>
-      </w:r>
-      <w:r>
-        <w:fldChar w:fldCharType="separate"/>
-      </w:r>
-      <w:r>
-        <w:rPr>
-          <w:noProof/>
-        </w:rPr>
-        <w:t>2</w:t>
-      </w:r>
-      <w:r>
-        <w:fldChar w:fldCharType="end"/>
-      </w:r>
-      <w:r>
-        <w:t>: Specifications for Transmitted Signal</w:t>
-      </w:r>
-      <w:r>
-        <w:t>. There was one message and two pilots.</w:t>
-      </w:r>
+        <w:t>filtering</w:t>
+      </w:r>
+      <w:r>
+        <w:rPr>
+          <w:rFonts w:eastAsia="MS Mincho"/>
+        </w:rPr>
+        <w:t xml:space="preserve"> was the same as the Basic Design, </w:t>
+      </w:r>
+      <w:r>
+        <w:rPr>
+          <w:rFonts w:eastAsia="MS Mincho"/>
+        </w:rPr>
+        <w:t xml:space="preserve">repeated for </w:t>
+      </w:r>
+      <w:r>
+        <w:rPr>
+          <w:rFonts w:eastAsia="MS Mincho"/>
+        </w:rPr>
+        <w:t>each RAKE.</w:t>
+      </w:r>
+      <w:r>
+        <w:rPr>
+          <w:rFonts w:eastAsia="MS Mincho"/>
+        </w:rPr>
+        <w:t xml:space="preserve"> </w:t>
+      </w:r>
+    </w:p>
+    <w:p>
+      <w:pPr>
+        <w:pStyle w:val="Heading3"/>
+        <w:rPr>
+          <w:rFonts w:eastAsia="MS Mincho"/>
+        </w:rPr>
+      </w:pPr>
+      <w:r>
+        <w:rPr>
+          <w:rFonts w:eastAsia="MS Mincho"/>
+        </w:rPr>
+        <w:lastRenderedPageBreak/>
+        <w:t>Sampling</w:t>
+      </w:r>
+    </w:p>
+    <w:p>
+      <w:pPr>
+        <w:pStyle w:val="BodyText"/>
+        <w:rPr>
+          <w:rFonts w:eastAsia="MS Mincho"/>
+        </w:rPr>
+      </w:pPr>
+      <w:r>
+        <w:rPr>
+          <w:rFonts w:eastAsia="MS Mincho"/>
+        </w:rPr>
+        <w:t xml:space="preserve">The </w:t>
+      </w:r>
+      <w:r>
+        <w:rPr>
+          <w:rFonts w:eastAsia="MS Mincho"/>
+        </w:rPr>
+        <w:t>sampling</w:t>
+      </w:r>
+      <w:r>
+        <w:rPr>
+          <w:rFonts w:eastAsia="MS Mincho"/>
+        </w:rPr>
+        <w:t xml:space="preserve"> was the same as the Basic Design, repeated for each RAKE</w:t>
+      </w:r>
+      <w:r>
+        <w:rPr>
+          <w:rFonts w:eastAsia="MS Mincho"/>
+        </w:rPr>
+        <w:t>.</w:t>
+      </w:r>
+      <w:r>
+        <w:rPr>
+          <w:rFonts w:eastAsia="MS Mincho"/>
+        </w:rPr>
+        <w:t xml:space="preserve"> </w:t>
+      </w:r>
+    </w:p>
+    <w:p>
+      <w:pPr>
+        <w:pStyle w:val="Heading3"/>
+        <w:rPr>
+          <w:rFonts w:eastAsia="MS Mincho"/>
+        </w:rPr>
+      </w:pPr>
+      <w:r>
+        <w:rPr>
+          <w:rFonts w:eastAsia="MS Mincho"/>
+        </w:rPr>
+        <w:t>Equalization</w:t>
+      </w:r>
+    </w:p>
+    <w:p>
+      <w:pPr>
+        <w:pStyle w:val="BodyText"/>
+        <w:rPr>
+          <w:rFonts w:eastAsia="MS Mincho"/>
+        </w:rPr>
+      </w:pPr>
+      <w:r>
+        <w:rPr>
+          <w:rFonts w:eastAsia="MS Mincho"/>
+        </w:rPr>
+        <w:t>The matched filtering was the same as the Basic Design, repeated for each RAKE.</w:t>
+      </w:r>
+    </w:p>
+    <w:p>
+      <w:pPr>
+        <w:pStyle w:val="Heading2"/>
+      </w:pPr>
+      <w:r>
+        <w:t>Results</w:t>
+      </w:r>
+    </w:p>
+    <w:p>
+      <w:pPr>
+        <w:pStyle w:val="Heading3"/>
+        <w:rPr>
+          <w:rFonts w:eastAsia="MS Mincho"/>
+        </w:rPr>
+      </w:pPr>
+      <w:r>
+        <w:rPr>
+          <w:rFonts w:eastAsia="MS Mincho"/>
+        </w:rPr>
+        <w:t>Spreading Signal</w:t>
+      </w:r>
+    </w:p>
+    <w:p>
+      <w:pPr>
+        <w:pStyle w:val="BodyText"/>
+        <w:rPr>
+          <w:rFonts w:eastAsia="MS Mincho"/>
+        </w:rPr>
+      </w:pPr>
+      <w:r>
+        <w:rPr>
+          <w:rFonts w:eastAsia="MS Mincho"/>
+        </w:rPr>
+        <w:t>As expected, t</w:t>
+      </w:r>
+      <w:r>
+        <w:rPr>
+          <w:rFonts w:eastAsia="MS Mincho"/>
+        </w:rPr>
+        <w:t xml:space="preserve">he resulting signal looks like noise as seen in Figure 7 </w:t>
+      </w:r>
+      <w:r>
+        <w:rPr>
+          <w:rFonts w:eastAsia="MS Mincho"/>
+        </w:rPr>
+        <w:t>of</w:t>
+      </w:r>
+      <w:r>
+        <w:rPr>
+          <w:rFonts w:eastAsia="MS Mincho"/>
+        </w:rPr>
+        <w:t xml:space="preserve"> Appendix</w:t>
+      </w:r>
+      <w:r>
+        <w:rPr>
+          <w:rFonts w:eastAsia="MS Mincho"/>
+        </w:rPr>
+        <w:t xml:space="preserve"> 2</w:t>
+      </w:r>
+      <w:r>
+        <w:rPr>
+          <w:rFonts w:eastAsia="MS Mincho"/>
+        </w:rPr>
+        <w:t>.</w:t>
+      </w:r>
+    </w:p>
+    <w:p>
+      <w:pPr>
+        <w:pStyle w:val="Heading3"/>
+        <w:rPr>
+          <w:rFonts w:eastAsia="MS Mincho"/>
+        </w:rPr>
+      </w:pPr>
+      <w:r>
+        <w:rPr>
+          <w:rFonts w:eastAsia="MS Mincho"/>
+        </w:rPr>
+        <w:t>Fine Frequency Synchronization</w:t>
+      </w:r>
+    </w:p>
+    <w:p>
+      <w:pPr>
+        <w:pStyle w:val="BodyText"/>
+        <w:rPr>
+          <w:rFonts w:eastAsia="MS Mincho"/>
+        </w:rPr>
+      </w:pPr>
+      <w:r>
+        <w:rPr>
+          <w:rFonts w:eastAsia="MS Mincho"/>
+        </w:rPr>
+        <w:t xml:space="preserve">The frequency domain of the received signal seen in Figure 8 </w:t>
+      </w:r>
+      <w:r>
+        <w:rPr>
+          <w:rFonts w:eastAsia="MS Mincho"/>
+        </w:rPr>
+        <w:t>of</w:t>
+      </w:r>
+      <w:r>
+        <w:rPr>
+          <w:rFonts w:eastAsia="MS Mincho"/>
+        </w:rPr>
+        <w:t xml:space="preserve"> Appendix</w:t>
+      </w:r>
+      <w:r>
+        <w:rPr>
+          <w:rFonts w:eastAsia="MS Mincho"/>
+        </w:rPr>
+        <w:t xml:space="preserve"> 2</w:t>
+      </w:r>
+      <w:r>
+        <w:rPr>
+          <w:rFonts w:eastAsia="MS Mincho"/>
+        </w:rPr>
+        <w:t xml:space="preserve"> shows how the frequency is not as easily detectable due to being below the noise level.</w:t>
+      </w:r>
+      <w:r>
+        <w:rPr>
+          <w:rFonts w:eastAsia="MS Mincho"/>
+        </w:rPr>
+        <w:t xml:space="preserve"> This could contribute to error in the rest of the recovery process.</w:t>
+      </w:r>
+    </w:p>
+    <w:p>
+      <w:pPr>
+        <w:pStyle w:val="Heading3"/>
+        <w:rPr>
+          <w:rFonts w:eastAsia="MS Mincho"/>
+        </w:rPr>
+      </w:pPr>
+      <w:r>
+        <w:rPr>
+          <w:rFonts w:eastAsia="MS Mincho"/>
+        </w:rPr>
+        <w:t>Timing Recovery</w:t>
+      </w:r>
+    </w:p>
+    <w:p>
+      <w:pPr>
+        <w:pStyle w:val="BodyText"/>
+        <w:rPr>
+          <w:rFonts w:eastAsia="MS Mincho"/>
+        </w:rPr>
+      </w:pPr>
+      <w:r>
+        <w:rPr>
+          <w:rFonts w:eastAsia="MS Mincho"/>
+        </w:rPr>
+        <w:t>Despite the frequency being somewhat lost in noise, the timing recovery worked the same as the Basic Design, with three peaks to mark the start of each multipath as seen in Figure 9 of Appendix</w:t>
+      </w:r>
+      <w:r>
+        <w:rPr>
+          <w:rFonts w:eastAsia="MS Mincho"/>
+        </w:rPr>
+        <w:t xml:space="preserve"> 2</w:t>
+      </w:r>
+      <w:r>
+        <w:rPr>
+          <w:rFonts w:eastAsia="MS Mincho"/>
+        </w:rPr>
+        <w:t>.</w:t>
+      </w:r>
+      <w:r>
+        <w:rPr>
+          <w:rFonts w:eastAsia="MS Mincho"/>
+        </w:rPr>
+        <w:t xml:space="preserve"> </w:t>
+      </w:r>
+    </w:p>
+    <w:p>
+      <w:pPr>
+        <w:pStyle w:val="Heading3"/>
+        <w:rPr>
+          <w:rFonts w:eastAsia="MS Mincho"/>
+        </w:rPr>
+      </w:pPr>
+      <w:r>
+        <w:rPr>
+          <w:rFonts w:eastAsia="MS Mincho"/>
+        </w:rPr>
+        <w:t>Matched Filtering</w:t>
+      </w:r>
+    </w:p>
+    <w:p>
+      <w:pPr>
+        <w:pStyle w:val="BodyText"/>
+        <w:rPr>
+          <w:rFonts w:eastAsia="MS Mincho"/>
+        </w:rPr>
+      </w:pPr>
+      <w:r>
+        <w:rPr>
+          <w:rFonts w:eastAsia="MS Mincho"/>
+        </w:rPr>
+        <w:t xml:space="preserve">The matched filtering </w:t>
+      </w:r>
+      <w:r>
+        <w:rPr>
+          <w:rFonts w:eastAsia="MS Mincho"/>
+        </w:rPr>
+        <w:t>worked the same as the Basic Design. Due to the nature of spreading, it looks like noise as seen in Figure 10 of Appendix 2.</w:t>
+      </w:r>
+      <w:r>
+        <w:rPr>
+          <w:rFonts w:eastAsia="MS Mincho"/>
+        </w:rPr>
+        <w:t xml:space="preserve"> </w:t>
+      </w:r>
+    </w:p>
+    <w:p>
+      <w:pPr>
+        <w:pStyle w:val="Heading3"/>
+        <w:rPr>
+          <w:rFonts w:eastAsia="MS Mincho"/>
+        </w:rPr>
+      </w:pPr>
+      <w:r>
+        <w:rPr>
+          <w:rFonts w:eastAsia="MS Mincho"/>
+        </w:rPr>
+        <w:t>Sampling</w:t>
+      </w:r>
+    </w:p>
+    <w:p>
+      <w:pPr>
+        <w:pStyle w:val="BodyText"/>
+        <w:rPr>
+          <w:rFonts w:eastAsia="MS Mincho"/>
+        </w:rPr>
+      </w:pPr>
+      <w:r>
+        <w:rPr>
+          <w:rFonts w:eastAsia="MS Mincho"/>
+        </w:rPr>
+        <w:t>The matched filtering worked the same as the Basic Design</w:t>
+      </w:r>
+      <w:r>
+        <w:rPr>
+          <w:rFonts w:eastAsia="MS Mincho"/>
+        </w:rPr>
+        <w:t xml:space="preserve"> as seen in Figure 11 of Appendix 2.</w:t>
+      </w:r>
+    </w:p>
+    <w:p>
+      <w:pPr>
+        <w:pStyle w:val="BodyText"/>
+        <w:rPr>
+          <w:rFonts w:eastAsia="MS Mincho"/>
+        </w:rPr>
+      </w:pPr>
     </w:p>
     <w:p>
       <w:pPr>
@@ -3820,14 +5212,7 @@
         <w:rPr>
           <w:rFonts w:eastAsia="MS Mincho"/>
         </w:rPr>
-        <w:t xml:space="preserve"> </w:t>
-      </w:r>
-      <w:r>
-        <w:rPr>
-          <w:rFonts w:eastAsia="MS Mincho"/>
-        </w:rPr>
-        <w:lastRenderedPageBreak/>
-        <w:t xml:space="preserve">not always evident. </w:t>
+        <w:t xml:space="preserve"> not always evident. </w:t>
       </w:r>
       <w:r>
         <w:rPr>
@@ -3997,14 +5382,7 @@
           <w:rFonts w:eastAsia="MS Mincho"/>
           <w:b/>
         </w:rPr>
-        <w:t xml:space="preserve">Advanced </w:t>
-      </w:r>
-      <w:r>
-        <w:rPr>
-          <w:rFonts w:eastAsia="MS Mincho"/>
-          <w:b/>
-        </w:rPr>
-        <w:t>Design Challenges</w:t>
+        <w:t>Advanced Design Challenges</w:t>
       </w:r>
     </w:p>
     <w:p>
@@ -4036,7 +5414,13 @@
         <w:rPr>
           <w:rFonts w:eastAsia="MS Mincho"/>
         </w:rPr>
-        <w:t xml:space="preserve">we were running into issues with our timing synchronization, pilot detection, and message capturing. When the change was made to drastically increase the size of the time sync to ensure that there was a much higher probability of having an accurate correlation, we also realized that our message size was smaller than the message size from the basic design. We re-distributed the symbols to the timing synchronization, pilot, and message to still fit within the </w:t>
+        <w:t xml:space="preserve">we were running into issues with our timing synchronization, pilot detection, and message capturing. When the change was </w:t>
+      </w:r>
+      <w:r>
+        <w:rPr>
+          <w:rFonts w:eastAsia="MS Mincho"/>
+        </w:rPr>
+        <w:t xml:space="preserve">made to drastically increase the size of the time sync to ensure that there was a much higher probability of having an accurate correlation, we also realized that our message size was smaller than the message size from the basic design. We re-distributed the symbols to the timing synchronization, pilot, and message to still fit within the </w:t>
       </w:r>
       <m:oMath>
         <m:r>
@@ -4089,7 +5473,7 @@
     </w:p>
     <w:p>
       <w:pPr>
-        <w:pStyle w:val="Heading5"/>
+        <w:pStyle w:val="Heading1"/>
         <w:rPr>
           <w:rFonts w:eastAsia="MS Mincho"/>
         </w:rPr>
@@ -4136,115 +5520,362 @@
         <w:rPr>
           <w:rFonts w:eastAsia="MS Mincho"/>
         </w:rPr>
-        <w:t xml:space="preserve">o gain understanding, including: Dr. </w:t>
+        <w:t xml:space="preserve">o gain understanding, including: Dr. Rohit Negi, Alireza Chaman </w:t>
       </w:r>
       <w:proofErr w:type="spellStart"/>
       <w:r>
         <w:rPr>
           <w:rFonts w:eastAsia="MS Mincho"/>
         </w:rPr>
-        <w:t>Rohit</w:t>
+        <w:t>Zar</w:t>
       </w:r>
       <w:proofErr w:type="spellEnd"/>
       <w:r>
         <w:rPr>
           <w:rFonts w:eastAsia="MS Mincho"/>
         </w:rPr>
-        <w:t xml:space="preserve"> Negi, </w:t>
+        <w:t xml:space="preserve">, other students in the class (particularly Trevor </w:t>
       </w:r>
       <w:proofErr w:type="spellStart"/>
       <w:r>
         <w:rPr>
           <w:rFonts w:eastAsia="MS Mincho"/>
         </w:rPr>
-        <w:t>Alireza</w:t>
+        <w:t>Rizzolo</w:t>
       </w:r>
       <w:proofErr w:type="spellEnd"/>
       <w:r>
         <w:rPr>
           <w:rFonts w:eastAsia="MS Mincho"/>
         </w:rPr>
+        <w:t xml:space="preserve">), and MATLAB documentation. </w:t>
+      </w:r>
+    </w:p>
+    <w:p>
+      <w:pPr>
+        <w:pStyle w:val="Heading1"/>
+        <w:rPr>
+          <w:rFonts w:eastAsia="MS Mincho"/>
+        </w:rPr>
+      </w:pPr>
+      <w:r>
+        <w:rPr>
+          <w:rFonts w:eastAsia="MS Mincho"/>
+        </w:rPr>
+        <w:t>References</w:t>
+      </w:r>
+    </w:p>
+    <w:p>
+      <w:pPr>
+        <w:pStyle w:val="references"/>
+      </w:pPr>
+      <w:r>
+        <w:t>R. Negi, “Chapters 1-15,” in 18-758: Wireless Communications, 2018.</w:t>
+      </w:r>
+      <w:r>
         <w:t xml:space="preserve"> </w:t>
       </w:r>
-      <w:proofErr w:type="spellStart"/>
-      <w:r>
-        <w:rPr>
-          <w:rFonts w:eastAsia="MS Mincho"/>
-        </w:rPr>
-        <w:t>Chaman</w:t>
-      </w:r>
-      <w:proofErr w:type="spellEnd"/>
-      <w:r>
-        <w:rPr>
-          <w:rFonts w:eastAsia="MS Mincho"/>
+    </w:p>
+    <w:p>
+      <w:pPr>
+        <w:pStyle w:val="references"/>
+      </w:pPr>
+      <w:r>
+        <w:t>Ziemer, R. E.; Tranter, W. H. (August 2001). Principles of Communications: Systems, Modulation, and Noise, 5th Edition. Wiley. ISBN 978-0-471-39253-8.</w:t>
+      </w:r>
+    </w:p>
+    <w:p>
+      <w:pPr>
+        <w:jc w:val="left"/>
+        <w:rPr>
+          <w:rFonts w:eastAsia="MS Mincho"/>
+          <w:noProof/>
+          <w:sz w:val="16"/>
+          <w:szCs w:val="16"/>
+        </w:rPr>
+      </w:pPr>
+      <w:r>
+        <w:br w:type="page"/>
+      </w:r>
+    </w:p>
+    <w:p>
+      <w:pPr>
+        <w:pStyle w:val="Heading1"/>
+      </w:pPr>
+      <w:r>
+        <w:lastRenderedPageBreak/>
+        <w:t>Appendix</w:t>
+      </w:r>
+      <w:r>
+        <w:t xml:space="preserve"> 1 : Basic Design</w:t>
+      </w:r>
+    </w:p>
+    <w:p>
+      <w:r>
+        <w:rPr>
+          <w:noProof/>
+        </w:rPr>
+        <w:drawing>
+          <wp:inline distT="0" distB="0" distL="0" distR="0" wp14:anchorId="0FEFF224" wp14:editId="05202915">
+            <wp:extent cx="3158490" cy="2830195"/>
+            <wp:effectExtent l="0" t="0" r="3810" b="8255"/>
+            <wp:docPr id="1" name="Picture 1"/>
+            <wp:cNvGraphicFramePr>
+              <a:graphicFrameLocks xmlns:a="http://schemas.openxmlformats.org/drawingml/2006/main" noChangeAspect="1"/>
+            </wp:cNvGraphicFramePr>
+            <a:graphic xmlns:a="http://schemas.openxmlformats.org/drawingml/2006/main">
+              <a:graphicData uri="http://schemas.openxmlformats.org/drawingml/2006/picture">
+                <pic:pic xmlns:pic="http://schemas.openxmlformats.org/drawingml/2006/picture">
+                  <pic:nvPicPr>
+                    <pic:cNvPr id="1" name=""/>
+                    <pic:cNvPicPr/>
+                  </pic:nvPicPr>
+                  <pic:blipFill>
+                    <a:blip r:embed="rId8"/>
+                    <a:stretch>
+                      <a:fillRect/>
+                    </a:stretch>
+                  </pic:blipFill>
+                  <pic:spPr>
+                    <a:xfrm>
+                      <a:off x="0" y="0"/>
+                      <a:ext cx="3158490" cy="2830195"/>
+                    </a:xfrm>
+                    <a:prstGeom prst="rect">
+                      <a:avLst/>
+                    </a:prstGeom>
+                  </pic:spPr>
+                </pic:pic>
+              </a:graphicData>
+            </a:graphic>
+          </wp:inline>
+        </w:drawing>
+      </w:r>
+    </w:p>
+    <w:p>
+      <w:pPr>
+        <w:rPr>
+          <w:noProof/>
+        </w:rPr>
+      </w:pPr>
+      <w:r>
+        <w:rPr>
+          <w:noProof/>
+        </w:rPr>
+        <w:drawing>
+          <wp:inline distT="0" distB="0" distL="0" distR="0" wp14:anchorId="23502BF4" wp14:editId="54DA2911">
+            <wp:extent cx="3158490" cy="2830195"/>
+            <wp:effectExtent l="0" t="0" r="3810" b="8255"/>
+            <wp:docPr id="3" name="Picture 3"/>
+            <wp:cNvGraphicFramePr>
+              <a:graphicFrameLocks xmlns:a="http://schemas.openxmlformats.org/drawingml/2006/main" noChangeAspect="1"/>
+            </wp:cNvGraphicFramePr>
+            <a:graphic xmlns:a="http://schemas.openxmlformats.org/drawingml/2006/main">
+              <a:graphicData uri="http://schemas.openxmlformats.org/drawingml/2006/picture">
+                <pic:pic xmlns:pic="http://schemas.openxmlformats.org/drawingml/2006/picture">
+                  <pic:nvPicPr>
+                    <pic:cNvPr id="1" name=""/>
+                    <pic:cNvPicPr/>
+                  </pic:nvPicPr>
+                  <pic:blipFill>
+                    <a:blip r:embed="rId9"/>
+                    <a:stretch>
+                      <a:fillRect/>
+                    </a:stretch>
+                  </pic:blipFill>
+                  <pic:spPr>
+                    <a:xfrm>
+                      <a:off x="0" y="0"/>
+                      <a:ext cx="3158490" cy="2830195"/>
+                    </a:xfrm>
+                    <a:prstGeom prst="rect">
+                      <a:avLst/>
+                    </a:prstGeom>
+                  </pic:spPr>
+                </pic:pic>
+              </a:graphicData>
+            </a:graphic>
+          </wp:inline>
+        </w:drawing>
+      </w:r>
+      <w:r>
+        <w:rPr>
+          <w:noProof/>
         </w:rPr>
         <w:t xml:space="preserve"> </w:t>
       </w:r>
-      <w:proofErr w:type="spellStart"/>
-      <w:r>
-        <w:rPr>
-          <w:rFonts w:eastAsia="MS Mincho"/>
-        </w:rPr>
-        <w:t>Zar</w:t>
-      </w:r>
-      <w:proofErr w:type="spellEnd"/>
-      <w:r>
-        <w:rPr>
-          <w:rFonts w:eastAsia="MS Mincho"/>
-        </w:rPr>
-        <w:t xml:space="preserve">, other students in the class (particularly Trevor </w:t>
-      </w:r>
-      <w:proofErr w:type="spellStart"/>
-      <w:r>
-        <w:rPr>
-          <w:rFonts w:eastAsia="MS Mincho"/>
-        </w:rPr>
-        <w:t>Rizzolo</w:t>
-      </w:r>
-      <w:proofErr w:type="spellEnd"/>
-      <w:r>
-        <w:rPr>
-          <w:rFonts w:eastAsia="MS Mincho"/>
-        </w:rPr>
-        <w:t xml:space="preserve">), and MATLAB documentation. </w:t>
-      </w:r>
-    </w:p>
-    <w:p>
-      <w:pPr>
-        <w:pStyle w:val="Heading5"/>
-        <w:rPr>
-          <w:rFonts w:eastAsia="MS Mincho"/>
-        </w:rPr>
-      </w:pPr>
-      <w:r>
-        <w:rPr>
-          <w:rFonts w:eastAsia="MS Mincho"/>
-        </w:rPr>
-        <w:t>References</w:t>
-      </w:r>
-    </w:p>
-    <w:p>
-      <w:pPr>
-        <w:pStyle w:val="references"/>
-      </w:pPr>
-      <w:r>
-        <w:t>R. Negi, “Chapters 1-15,” in 18-758: Wireless Communications, 2018.</w:t>
-      </w:r>
-      <w:r>
-        <w:t xml:space="preserve"> </w:t>
-      </w:r>
-    </w:p>
-    <w:p>
-      <w:pPr>
-        <w:pStyle w:val="references"/>
-      </w:pPr>
-      <w:r>
-        <w:t>Ziemer, R. E.; Tranter, W. H. (August 2001). Principles of Communications: Systems, Modulation, and Noise, 5th Edition. Wiley. ISBN 978-0-471-39253-8.</w:t>
-      </w:r>
-    </w:p>
-    <w:p>
-      <w:pPr>
-        <w:pStyle w:val="references"/>
+      <w:r>
+        <w:rPr>
+          <w:noProof/>
+        </w:rPr>
+        <w:drawing>
+          <wp:inline distT="0" distB="0" distL="0" distR="0" wp14:anchorId="68016A74" wp14:editId="14E59AB6">
+            <wp:extent cx="3158490" cy="2830195"/>
+            <wp:effectExtent l="0" t="0" r="3810" b="8255"/>
+            <wp:docPr id="4" name="Picture 4"/>
+            <wp:cNvGraphicFramePr>
+              <a:graphicFrameLocks xmlns:a="http://schemas.openxmlformats.org/drawingml/2006/main" noChangeAspect="1"/>
+            </wp:cNvGraphicFramePr>
+            <a:graphic xmlns:a="http://schemas.openxmlformats.org/drawingml/2006/main">
+              <a:graphicData uri="http://schemas.openxmlformats.org/drawingml/2006/picture">
+                <pic:pic xmlns:pic="http://schemas.openxmlformats.org/drawingml/2006/picture">
+                  <pic:nvPicPr>
+                    <pic:cNvPr id="1" name=""/>
+                    <pic:cNvPicPr/>
+                  </pic:nvPicPr>
+                  <pic:blipFill>
+                    <a:blip r:embed="rId10"/>
+                    <a:stretch>
+                      <a:fillRect/>
+                    </a:stretch>
+                  </pic:blipFill>
+                  <pic:spPr>
+                    <a:xfrm>
+                      <a:off x="0" y="0"/>
+                      <a:ext cx="3158490" cy="2830195"/>
+                    </a:xfrm>
+                    <a:prstGeom prst="rect">
+                      <a:avLst/>
+                    </a:prstGeom>
+                  </pic:spPr>
+                </pic:pic>
+              </a:graphicData>
+            </a:graphic>
+          </wp:inline>
+        </w:drawing>
+      </w:r>
+      <w:r>
+        <w:rPr>
+          <w:noProof/>
+        </w:rPr>
+        <w:drawing>
+          <wp:inline distT="0" distB="0" distL="0" distR="0" wp14:anchorId="5DA83DC5" wp14:editId="62CBD655">
+            <wp:extent cx="3158490" cy="2830195"/>
+            <wp:effectExtent l="0" t="0" r="3810" b="8255"/>
+            <wp:docPr id="5" name="Picture 5"/>
+            <wp:cNvGraphicFramePr>
+              <a:graphicFrameLocks xmlns:a="http://schemas.openxmlformats.org/drawingml/2006/main" noChangeAspect="1"/>
+            </wp:cNvGraphicFramePr>
+            <a:graphic xmlns:a="http://schemas.openxmlformats.org/drawingml/2006/main">
+              <a:graphicData uri="http://schemas.openxmlformats.org/drawingml/2006/picture">
+                <pic:pic xmlns:pic="http://schemas.openxmlformats.org/drawingml/2006/picture">
+                  <pic:nvPicPr>
+                    <pic:cNvPr id="1" name=""/>
+                    <pic:cNvPicPr/>
+                  </pic:nvPicPr>
+                  <pic:blipFill>
+                    <a:blip r:embed="rId11"/>
+                    <a:stretch>
+                      <a:fillRect/>
+                    </a:stretch>
+                  </pic:blipFill>
+                  <pic:spPr>
+                    <a:xfrm>
+                      <a:off x="0" y="0"/>
+                      <a:ext cx="3158490" cy="2830195"/>
+                    </a:xfrm>
+                    <a:prstGeom prst="rect">
+                      <a:avLst/>
+                    </a:prstGeom>
+                  </pic:spPr>
+                </pic:pic>
+              </a:graphicData>
+            </a:graphic>
+          </wp:inline>
+        </w:drawing>
+      </w:r>
+      <w:r>
+        <w:rPr>
+          <w:noProof/>
+        </w:rPr>
+        <w:lastRenderedPageBreak/>
+        <w:drawing>
+          <wp:inline distT="0" distB="0" distL="0" distR="0" wp14:anchorId="4CF00005" wp14:editId="2CDF08D3">
+            <wp:extent cx="3158490" cy="2830195"/>
+            <wp:effectExtent l="0" t="0" r="3810" b="8255"/>
+            <wp:docPr id="7" name="Picture 7"/>
+            <wp:cNvGraphicFramePr>
+              <a:graphicFrameLocks xmlns:a="http://schemas.openxmlformats.org/drawingml/2006/main" noChangeAspect="1"/>
+            </wp:cNvGraphicFramePr>
+            <a:graphic xmlns:a="http://schemas.openxmlformats.org/drawingml/2006/main">
+              <a:graphicData uri="http://schemas.openxmlformats.org/drawingml/2006/picture">
+                <pic:pic xmlns:pic="http://schemas.openxmlformats.org/drawingml/2006/picture">
+                  <pic:nvPicPr>
+                    <pic:cNvPr id="1" name=""/>
+                    <pic:cNvPicPr/>
+                  </pic:nvPicPr>
+                  <pic:blipFill>
+                    <a:blip r:embed="rId12"/>
+                    <a:stretch>
+                      <a:fillRect/>
+                    </a:stretch>
+                  </pic:blipFill>
+                  <pic:spPr>
+                    <a:xfrm>
+                      <a:off x="0" y="0"/>
+                      <a:ext cx="3158490" cy="2830195"/>
+                    </a:xfrm>
+                    <a:prstGeom prst="rect">
+                      <a:avLst/>
+                    </a:prstGeom>
+                  </pic:spPr>
+                </pic:pic>
+              </a:graphicData>
+            </a:graphic>
+          </wp:inline>
+        </w:drawing>
+      </w:r>
+      <w:r>
+        <w:rPr>
+          <w:noProof/>
+        </w:rPr>
+        <w:drawing>
+          <wp:inline distT="0" distB="0" distL="0" distR="0" wp14:anchorId="65E99112" wp14:editId="53CDD53B">
+            <wp:extent cx="3145536" cy="2816352"/>
+            <wp:effectExtent l="0" t="0" r="0" b="3175"/>
+            <wp:docPr id="11" name="Picture 11"/>
+            <wp:cNvGraphicFramePr>
+              <a:graphicFrameLocks xmlns:a="http://schemas.openxmlformats.org/drawingml/2006/main" noChangeAspect="1"/>
+            </wp:cNvGraphicFramePr>
+            <a:graphic xmlns:a="http://schemas.openxmlformats.org/drawingml/2006/main">
+              <a:graphicData uri="http://schemas.openxmlformats.org/drawingml/2006/picture">
+                <pic:pic xmlns:pic="http://schemas.openxmlformats.org/drawingml/2006/picture">
+                  <pic:nvPicPr>
+                    <pic:cNvPr id="1" name=""/>
+                    <pic:cNvPicPr/>
+                  </pic:nvPicPr>
+                  <pic:blipFill>
+                    <a:blip r:embed="rId7"/>
+                    <a:stretch>
+                      <a:fillRect/>
+                    </a:stretch>
+                  </pic:blipFill>
+                  <pic:spPr>
+                    <a:xfrm>
+                      <a:off x="0" y="0"/>
+                      <a:ext cx="3145536" cy="2816352"/>
+                    </a:xfrm>
+                    <a:prstGeom prst="rect">
+                      <a:avLst/>
+                    </a:prstGeom>
+                  </pic:spPr>
+                </pic:pic>
+              </a:graphicData>
+            </a:graphic>
+          </wp:inline>
+        </w:drawing>
+      </w:r>
+    </w:p>
+    <w:p>
+      <w:pPr>
+        <w:pStyle w:val="Heading1"/>
+      </w:pPr>
+      <w:r>
+        <w:t>Appendix 2 : Advanced Design</w:t>
+      </w:r>
+    </w:p>
+    <w:p>
+      <w:pPr>
         <w:sectPr>
           <w:type w:val="continuous"/>
           <w:pgSz w:w="12240" w:h="15840" w:code="1"/>
@@ -4253,6 +5884,221 @@
           <w:docGrid w:linePitch="360"/>
         </w:sectPr>
       </w:pPr>
+      <w:r>
+        <w:rPr>
+          <w:noProof/>
+        </w:rPr>
+        <w:drawing>
+          <wp:inline distT="0" distB="0" distL="0" distR="0" wp14:anchorId="3E51731E" wp14:editId="6A6A19CB">
+            <wp:extent cx="3158490" cy="2830195"/>
+            <wp:effectExtent l="0" t="0" r="3810" b="8255"/>
+            <wp:docPr id="12" name="Picture 12"/>
+            <wp:cNvGraphicFramePr>
+              <a:graphicFrameLocks xmlns:a="http://schemas.openxmlformats.org/drawingml/2006/main" noChangeAspect="1"/>
+            </wp:cNvGraphicFramePr>
+            <a:graphic xmlns:a="http://schemas.openxmlformats.org/drawingml/2006/main">
+              <a:graphicData uri="http://schemas.openxmlformats.org/drawingml/2006/picture">
+                <pic:pic xmlns:pic="http://schemas.openxmlformats.org/drawingml/2006/picture">
+                  <pic:nvPicPr>
+                    <pic:cNvPr id="1" name=""/>
+                    <pic:cNvPicPr/>
+                  </pic:nvPicPr>
+                  <pic:blipFill>
+                    <a:blip r:embed="rId13"/>
+                    <a:stretch>
+                      <a:fillRect/>
+                    </a:stretch>
+                  </pic:blipFill>
+                  <pic:spPr>
+                    <a:xfrm>
+                      <a:off x="0" y="0"/>
+                      <a:ext cx="3158490" cy="2830195"/>
+                    </a:xfrm>
+                    <a:prstGeom prst="rect">
+                      <a:avLst/>
+                    </a:prstGeom>
+                  </pic:spPr>
+                </pic:pic>
+              </a:graphicData>
+            </a:graphic>
+          </wp:inline>
+        </w:drawing>
+      </w:r>
+      <w:r>
+        <w:rPr>
+          <w:noProof/>
+        </w:rPr>
+        <w:drawing>
+          <wp:inline distT="0" distB="0" distL="0" distR="0" wp14:anchorId="487C8A11" wp14:editId="7F21DE8B">
+            <wp:extent cx="3158490" cy="2830195"/>
+            <wp:effectExtent l="0" t="0" r="3810" b="8255"/>
+            <wp:docPr id="15" name="Picture 15"/>
+            <wp:cNvGraphicFramePr>
+              <a:graphicFrameLocks xmlns:a="http://schemas.openxmlformats.org/drawingml/2006/main" noChangeAspect="1"/>
+            </wp:cNvGraphicFramePr>
+            <a:graphic xmlns:a="http://schemas.openxmlformats.org/drawingml/2006/main">
+              <a:graphicData uri="http://schemas.openxmlformats.org/drawingml/2006/picture">
+                <pic:pic xmlns:pic="http://schemas.openxmlformats.org/drawingml/2006/picture">
+                  <pic:nvPicPr>
+                    <pic:cNvPr id="1" name=""/>
+                    <pic:cNvPicPr/>
+                  </pic:nvPicPr>
+                  <pic:blipFill>
+                    <a:blip r:embed="rId14"/>
+                    <a:stretch>
+                      <a:fillRect/>
+                    </a:stretch>
+                  </pic:blipFill>
+                  <pic:spPr>
+                    <a:xfrm>
+                      <a:off x="0" y="0"/>
+                      <a:ext cx="3158490" cy="2830195"/>
+                    </a:xfrm>
+                    <a:prstGeom prst="rect">
+                      <a:avLst/>
+                    </a:prstGeom>
+                  </pic:spPr>
+                </pic:pic>
+              </a:graphicData>
+            </a:graphic>
+          </wp:inline>
+        </w:drawing>
+      </w:r>
+      <w:r>
+        <w:rPr>
+          <w:noProof/>
+        </w:rPr>
+        <w:t xml:space="preserve"> </w:t>
+      </w:r>
+      <w:r>
+        <w:rPr>
+          <w:noProof/>
+        </w:rPr>
+        <w:lastRenderedPageBreak/>
+        <w:drawing>
+          <wp:inline distT="0" distB="0" distL="0" distR="0" wp14:anchorId="077E8D3B" wp14:editId="2EBB04B3">
+            <wp:extent cx="3158490" cy="2830195"/>
+            <wp:effectExtent l="0" t="0" r="3810" b="8255"/>
+            <wp:docPr id="19" name="Picture 19"/>
+            <wp:cNvGraphicFramePr>
+              <a:graphicFrameLocks xmlns:a="http://schemas.openxmlformats.org/drawingml/2006/main" noChangeAspect="1"/>
+            </wp:cNvGraphicFramePr>
+            <a:graphic xmlns:a="http://schemas.openxmlformats.org/drawingml/2006/main">
+              <a:graphicData uri="http://schemas.openxmlformats.org/drawingml/2006/picture">
+                <pic:pic xmlns:pic="http://schemas.openxmlformats.org/drawingml/2006/picture">
+                  <pic:nvPicPr>
+                    <pic:cNvPr id="1" name=""/>
+                    <pic:cNvPicPr/>
+                  </pic:nvPicPr>
+                  <pic:blipFill>
+                    <a:blip r:embed="rId15"/>
+                    <a:stretch>
+                      <a:fillRect/>
+                    </a:stretch>
+                  </pic:blipFill>
+                  <pic:spPr>
+                    <a:xfrm>
+                      <a:off x="0" y="0"/>
+                      <a:ext cx="3158490" cy="2830195"/>
+                    </a:xfrm>
+                    <a:prstGeom prst="rect">
+                      <a:avLst/>
+                    </a:prstGeom>
+                  </pic:spPr>
+                </pic:pic>
+              </a:graphicData>
+            </a:graphic>
+          </wp:inline>
+        </w:drawing>
+      </w:r>
+      <w:r>
+        <w:rPr>
+          <w:noProof/>
+        </w:rPr>
+        <w:t xml:space="preserve"> </w:t>
+      </w:r>
+      <w:r>
+        <w:rPr>
+          <w:noProof/>
+        </w:rPr>
+        <w:drawing>
+          <wp:inline distT="0" distB="0" distL="0" distR="0" wp14:anchorId="772EBDCE" wp14:editId="23A78D35">
+            <wp:extent cx="3158490" cy="2830195"/>
+            <wp:effectExtent l="0" t="0" r="3810" b="8255"/>
+            <wp:docPr id="18" name="Picture 18"/>
+            <wp:cNvGraphicFramePr>
+              <a:graphicFrameLocks xmlns:a="http://schemas.openxmlformats.org/drawingml/2006/main" noChangeAspect="1"/>
+            </wp:cNvGraphicFramePr>
+            <a:graphic xmlns:a="http://schemas.openxmlformats.org/drawingml/2006/main">
+              <a:graphicData uri="http://schemas.openxmlformats.org/drawingml/2006/picture">
+                <pic:pic xmlns:pic="http://schemas.openxmlformats.org/drawingml/2006/picture">
+                  <pic:nvPicPr>
+                    <pic:cNvPr id="1" name=""/>
+                    <pic:cNvPicPr/>
+                  </pic:nvPicPr>
+                  <pic:blipFill>
+                    <a:blip r:embed="rId16"/>
+                    <a:stretch>
+                      <a:fillRect/>
+                    </a:stretch>
+                  </pic:blipFill>
+                  <pic:spPr>
+                    <a:xfrm>
+                      <a:off x="0" y="0"/>
+                      <a:ext cx="3158490" cy="2830195"/>
+                    </a:xfrm>
+                    <a:prstGeom prst="rect">
+                      <a:avLst/>
+                    </a:prstGeom>
+                  </pic:spPr>
+                </pic:pic>
+              </a:graphicData>
+            </a:graphic>
+          </wp:inline>
+        </w:drawing>
+      </w:r>
+      <w:r>
+        <w:rPr>
+          <w:noProof/>
+        </w:rPr>
+        <w:drawing>
+          <wp:inline distT="0" distB="0" distL="0" distR="0" wp14:anchorId="5F3D951B" wp14:editId="49C5553B">
+            <wp:extent cx="3158490" cy="2830195"/>
+            <wp:effectExtent l="0" t="0" r="3810" b="8255"/>
+            <wp:docPr id="20" name="Picture 20"/>
+            <wp:cNvGraphicFramePr>
+              <a:graphicFrameLocks xmlns:a="http://schemas.openxmlformats.org/drawingml/2006/main" noChangeAspect="1"/>
+            </wp:cNvGraphicFramePr>
+            <a:graphic xmlns:a="http://schemas.openxmlformats.org/drawingml/2006/main">
+              <a:graphicData uri="http://schemas.openxmlformats.org/drawingml/2006/picture">
+                <pic:pic xmlns:pic="http://schemas.openxmlformats.org/drawingml/2006/picture">
+                  <pic:nvPicPr>
+                    <pic:cNvPr id="1" name=""/>
+                    <pic:cNvPicPr/>
+                  </pic:nvPicPr>
+                  <pic:blipFill>
+                    <a:blip r:embed="rId17"/>
+                    <a:stretch>
+                      <a:fillRect/>
+                    </a:stretch>
+                  </pic:blipFill>
+                  <pic:spPr>
+                    <a:xfrm>
+                      <a:off x="0" y="0"/>
+                      <a:ext cx="3158490" cy="2830195"/>
+                    </a:xfrm>
+                    <a:prstGeom prst="rect">
+                      <a:avLst/>
+                    </a:prstGeom>
+                  </pic:spPr>
+                </pic:pic>
+              </a:graphicData>
+            </a:graphic>
+          </wp:inline>
+        </w:drawing>
+      </w:r>
+      <w:bookmarkStart w:id="0" w:name="_GoBack"/>
+      <w:bookmarkEnd w:id="0"/>
     </w:p>
     <w:p>
       <w:pPr>
@@ -4291,9 +6137,47 @@
 </w:document>
 </file>
 
+<file path=word/endnotes.xml><?xml version="1.0" encoding="utf-8"?>
+<w:endnotes xmlns:wpc="http://schemas.microsoft.com/office/word/2010/wordprocessingCanvas" xmlns:cx="http://schemas.microsoft.com/office/drawing/2014/chartex" xmlns:cx1="http://schemas.microsoft.com/office/drawing/2015/9/8/chartex" xmlns:cx2="http://schemas.microsoft.com/office/drawing/2015/10/21/chartex" xmlns:cx3="http://schemas.microsoft.com/office/drawing/2016/5/9/chartex" xmlns:cx4="http://schemas.microsoft.com/office/drawing/2016/5/10/chartex" xmlns:cx5="http://schemas.microsoft.com/office/drawing/2016/5/11/chartex" xmlns:cx6="http://schemas.microsoft.com/office/drawing/2016/5/12/chartex" xmlns:cx7="http://schemas.microsoft.com/office/drawing/2016/5/13/chartex" xmlns:cx8="http://schemas.microsoft.com/office/drawing/2016/5/14/chartex" xmlns:mc="http://schemas.openxmlformats.org/markup-compatibility/2006" xmlns:aink="http://schemas.microsoft.com/office/drawing/2016/ink" xmlns:am3d="http://schemas.microsoft.com/office/drawing/2017/model3d" xmlns:o="urn:schemas-microsoft-com:office:office" xmlns:r="http://schemas.openxmlformats.org/officeDocument/2006/relationships" xmlns:m="http://schemas.openxmlformats.org/officeDocument/2006/math" xmlns:v="urn:schemas-microsoft-com:vml" xmlns:wp14="http://schemas.microsoft.com/office/word/2010/wordprocessingDrawing" xmlns:wp="http://schemas.openxmlformats.org/drawingml/2006/wordprocessingDrawing" xmlns:w10="urn:schemas-microsoft-com:office:word" xmlns:w="http://schemas.openxmlformats.org/wordprocessingml/2006/main" xmlns:w14="http://schemas.microsoft.com/office/word/2010/wordml" xmlns:w15="http://schemas.microsoft.com/office/word/2012/wordml" xmlns:w16cid="http://schemas.microsoft.com/office/word/2016/wordml/cid" xmlns:w16se="http://schemas.microsoft.com/office/word/2015/wordml/symex" xmlns:wpg="http://schemas.microsoft.com/office/word/2010/wordprocessingGroup" xmlns:wpi="http://schemas.microsoft.com/office/word/2010/wordprocessingInk" xmlns:wne="http://schemas.microsoft.com/office/word/2006/wordml" xmlns:wps="http://schemas.microsoft.com/office/word/2010/wordprocessingShape" mc:Ignorable="w14 w15 w16se w16cid wp14">
+  <w:endnote w:type="separator" w:id="-1">
+    <w:p>
+      <w:r>
+        <w:separator/>
+      </w:r>
+    </w:p>
+  </w:endnote>
+  <w:endnote w:type="continuationSeparator" w:id="0">
+    <w:p>
+      <w:r>
+        <w:continuationSeparator/>
+      </w:r>
+    </w:p>
+  </w:endnote>
+</w:endnotes>
+</file>
+
+<file path=word/footnotes.xml><?xml version="1.0" encoding="utf-8"?>
+<w:footnotes xmlns:wpc="http://schemas.microsoft.com/office/word/2010/wordprocessingCanvas" xmlns:cx="http://schemas.microsoft.com/office/drawing/2014/chartex" xmlns:cx1="http://schemas.microsoft.com/office/drawing/2015/9/8/chartex" xmlns:cx2="http://schemas.microsoft.com/office/drawing/2015/10/21/chartex" xmlns:cx3="http://schemas.microsoft.com/office/drawing/2016/5/9/chartex" xmlns:cx4="http://schemas.microsoft.com/office/drawing/2016/5/10/chartex" xmlns:cx5="http://schemas.microsoft.com/office/drawing/2016/5/11/chartex" xmlns:cx6="http://schemas.microsoft.com/office/drawing/2016/5/12/chartex" xmlns:cx7="http://schemas.microsoft.com/office/drawing/2016/5/13/chartex" xmlns:cx8="http://schemas.microsoft.com/office/drawing/2016/5/14/chartex" xmlns:mc="http://schemas.openxmlformats.org/markup-compatibility/2006" xmlns:aink="http://schemas.microsoft.com/office/drawing/2016/ink" xmlns:am3d="http://schemas.microsoft.com/office/drawing/2017/model3d" xmlns:o="urn:schemas-microsoft-com:office:office" xmlns:r="http://schemas.openxmlformats.org/officeDocument/2006/relationships" xmlns:m="http://schemas.openxmlformats.org/officeDocument/2006/math" xmlns:v="urn:schemas-microsoft-com:vml" xmlns:wp14="http://schemas.microsoft.com/office/word/2010/wordprocessingDrawing" xmlns:wp="http://schemas.openxmlformats.org/drawingml/2006/wordprocessingDrawing" xmlns:w10="urn:schemas-microsoft-com:office:word" xmlns:w="http://schemas.openxmlformats.org/wordprocessingml/2006/main" xmlns:w14="http://schemas.microsoft.com/office/word/2010/wordml" xmlns:w15="http://schemas.microsoft.com/office/word/2012/wordml" xmlns:w16cid="http://schemas.microsoft.com/office/word/2016/wordml/cid" xmlns:w16se="http://schemas.microsoft.com/office/word/2015/wordml/symex" xmlns:wpg="http://schemas.microsoft.com/office/word/2010/wordprocessingGroup" xmlns:wpi="http://schemas.microsoft.com/office/word/2010/wordprocessingInk" xmlns:wne="http://schemas.microsoft.com/office/word/2006/wordml" xmlns:wps="http://schemas.microsoft.com/office/word/2010/wordprocessingShape" mc:Ignorable="w14 w15 w16se w16cid wp14">
+  <w:footnote w:type="separator" w:id="-1">
+    <w:p>
+      <w:r>
+        <w:separator/>
+      </w:r>
+    </w:p>
+  </w:footnote>
+  <w:footnote w:type="continuationSeparator" w:id="0">
+    <w:p>
+      <w:r>
+        <w:continuationSeparator/>
+      </w:r>
+    </w:p>
+  </w:footnote>
+</w:footnotes>
+</file>
+
 <file path=word/numbering.xml><?xml version="1.0" encoding="utf-8"?>
-<w:numbering xmlns:wpc="http://schemas.microsoft.com/office/word/2010/wordprocessingCanvas" xmlns:mo="http://schemas.microsoft.com/office/mac/office/2008/main" xmlns:mc="http://schemas.openxmlformats.org/markup-compatibility/2006" xmlns:mv="urn:schemas-microsoft-com:mac:vml" xmlns:o="urn:schemas-microsoft-com:office:office" xmlns:r="http://schemas.openxmlformats.org/officeDocument/2006/relationships" xmlns:m="http://schemas.openxmlformats.org/officeDocument/2006/math" xmlns:v="urn:schemas-microsoft-com:vml" xmlns:wp14="http://schemas.microsoft.com/office/word/2010/wordprocessingDrawing" xmlns:wp="http://schemas.openxmlformats.org/drawingml/2006/wordprocessingDrawing" xmlns:w10="urn:schemas-microsoft-com:office:word" xmlns:w="http://schemas.openxmlformats.org/wordprocessingml/2006/main" xmlns:w14="http://schemas.microsoft.com/office/word/2010/wordml" xmlns:w15="http://schemas.microsoft.com/office/word/2012/wordml" xmlns:wpg="http://schemas.microsoft.com/office/word/2010/wordprocessingGroup" xmlns:wpi="http://schemas.microsoft.com/office/word/2010/wordprocessingInk" xmlns:wne="http://schemas.microsoft.com/office/word/2006/wordml" xmlns:wps="http://schemas.microsoft.com/office/word/2010/wordprocessingShape" mc:Ignorable="w14 w15 wp14">
-  <w:abstractNum w:abstractNumId="0">
+<w:numbering xmlns:wpc="http://schemas.microsoft.com/office/word/2010/wordprocessingCanvas" xmlns:cx="http://schemas.microsoft.com/office/drawing/2014/chartex" xmlns:cx1="http://schemas.microsoft.com/office/drawing/2015/9/8/chartex" xmlns:cx2="http://schemas.microsoft.com/office/drawing/2015/10/21/chartex" xmlns:cx3="http://schemas.microsoft.com/office/drawing/2016/5/9/chartex" xmlns:cx4="http://schemas.microsoft.com/office/drawing/2016/5/10/chartex" xmlns:cx5="http://schemas.microsoft.com/office/drawing/2016/5/11/chartex" xmlns:cx6="http://schemas.microsoft.com/office/drawing/2016/5/12/chartex" xmlns:cx7="http://schemas.microsoft.com/office/drawing/2016/5/13/chartex" xmlns:cx8="http://schemas.microsoft.com/office/drawing/2016/5/14/chartex" xmlns:mc="http://schemas.openxmlformats.org/markup-compatibility/2006" xmlns:aink="http://schemas.microsoft.com/office/drawing/2016/ink" xmlns:am3d="http://schemas.microsoft.com/office/drawing/2017/model3d" xmlns:o="urn:schemas-microsoft-com:office:office" xmlns:r="http://schemas.openxmlformats.org/officeDocument/2006/relationships" xmlns:m="http://schemas.openxmlformats.org/officeDocument/2006/math" xmlns:v="urn:schemas-microsoft-com:vml" xmlns:wp14="http://schemas.microsoft.com/office/word/2010/wordprocessingDrawing" xmlns:wp="http://schemas.openxmlformats.org/drawingml/2006/wordprocessingDrawing" xmlns:w10="urn:schemas-microsoft-com:office:word" xmlns:w="http://schemas.openxmlformats.org/wordprocessingml/2006/main" xmlns:w14="http://schemas.microsoft.com/office/word/2010/wordml" xmlns:w15="http://schemas.microsoft.com/office/word/2012/wordml" xmlns:w16cid="http://schemas.microsoft.com/office/word/2016/wordml/cid" xmlns:w16se="http://schemas.microsoft.com/office/word/2015/wordml/symex" xmlns:wpg="http://schemas.microsoft.com/office/word/2010/wordprocessingGroup" xmlns:wpi="http://schemas.microsoft.com/office/word/2010/wordprocessingInk" xmlns:wne="http://schemas.microsoft.com/office/word/2006/wordml" xmlns:wps="http://schemas.microsoft.com/office/word/2010/wordprocessingShape" mc:Ignorable="w14 w15 w16se w16cid wp14">
+  <w:abstractNum w:abstractNumId="0" w15:restartNumberingAfterBreak="0">
     <w:nsid w:val="20AF0333"/>
     <w:multiLevelType w:val="hybridMultilevel"/>
     <w:tmpl w:val="CB0E7F4E"/>
@@ -4411,7 +6295,7 @@
       </w:pPr>
     </w:lvl>
   </w:abstractNum>
-  <w:abstractNum w:abstractNumId="1">
+  <w:abstractNum w:abstractNumId="1" w15:restartNumberingAfterBreak="0">
     <w:nsid w:val="26FE1FCF"/>
     <w:multiLevelType w:val="hybridMultilevel"/>
     <w:tmpl w:val="33826962"/>
@@ -4548,7 +6432,7 @@
       </w:pPr>
     </w:lvl>
   </w:abstractNum>
-  <w:abstractNum w:abstractNumId="2">
+  <w:abstractNum w:abstractNumId="2" w15:restartNumberingAfterBreak="0">
     <w:nsid w:val="37660336"/>
     <w:multiLevelType w:val="hybridMultilevel"/>
     <w:tmpl w:val="EA402BE8"/>
@@ -4689,7 +6573,7 @@
       </w:rPr>
     </w:lvl>
   </w:abstractNum>
-  <w:abstractNum w:abstractNumId="3">
+  <w:abstractNum w:abstractNumId="3" w15:restartNumberingAfterBreak="0">
     <w:nsid w:val="39E54FC6"/>
     <w:multiLevelType w:val="singleLevel"/>
     <w:tmpl w:val="5B7288D4"/>
@@ -4709,10 +6593,10 @@
       </w:rPr>
     </w:lvl>
   </w:abstractNum>
-  <w:abstractNum w:abstractNumId="4">
+  <w:abstractNum w:abstractNumId="4" w15:restartNumberingAfterBreak="0">
     <w:nsid w:val="4189603E"/>
     <w:multiLevelType w:val="multilevel"/>
-    <w:tmpl w:val="25AED668"/>
+    <w:tmpl w:val="D0F49B64"/>
     <w:lvl w:ilvl="0">
       <w:start w:val="1"/>
       <w:numFmt w:val="upperRoman"/>
@@ -4916,7 +6800,7 @@
       </w:rPr>
     </w:lvl>
   </w:abstractNum>
-  <w:abstractNum w:abstractNumId="5">
+  <w:abstractNum w:abstractNumId="5" w15:restartNumberingAfterBreak="0">
     <w:nsid w:val="47844614"/>
     <w:multiLevelType w:val="hybridMultilevel"/>
     <w:tmpl w:val="64D0E84A"/>
@@ -5029,7 +6913,7 @@
       </w:pPr>
     </w:lvl>
   </w:abstractNum>
-  <w:abstractNum w:abstractNumId="6">
+  <w:abstractNum w:abstractNumId="6" w15:restartNumberingAfterBreak="0">
     <w:nsid w:val="52CA544A"/>
     <w:multiLevelType w:val="singleLevel"/>
     <w:tmpl w:val="AED6D67E"/>
@@ -5056,7 +6940,7 @@
       </w:rPr>
     </w:lvl>
   </w:abstractNum>
-  <w:abstractNum w:abstractNumId="7">
+  <w:abstractNum w:abstractNumId="7" w15:restartNumberingAfterBreak="0">
     <w:nsid w:val="6C402C58"/>
     <w:multiLevelType w:val="hybridMultilevel"/>
     <w:tmpl w:val="F1F87D58"/>
@@ -5179,7 +7063,7 @@
       </w:pPr>
     </w:lvl>
   </w:abstractNum>
-  <w:abstractNum w:abstractNumId="8">
+  <w:abstractNum w:abstractNumId="8" w15:restartNumberingAfterBreak="0">
     <w:nsid w:val="6CB246E4"/>
     <w:multiLevelType w:val="hybridMultilevel"/>
     <w:tmpl w:val="AD66B68A"/>
@@ -5292,7 +7176,7 @@
       </w:pPr>
     </w:lvl>
   </w:abstractNum>
-  <w:abstractNum w:abstractNumId="9">
+  <w:abstractNum w:abstractNumId="9" w15:restartNumberingAfterBreak="0">
     <w:nsid w:val="6CD32DA8"/>
     <w:multiLevelType w:val="singleLevel"/>
     <w:tmpl w:val="166470C2"/>
@@ -5361,7 +7245,7 @@
 </file>
 
 <file path=word/styles.xml><?xml version="1.0" encoding="utf-8"?>
-<w:styles xmlns:mc="http://schemas.openxmlformats.org/markup-compatibility/2006" xmlns:r="http://schemas.openxmlformats.org/officeDocument/2006/relationships" xmlns:w="http://schemas.openxmlformats.org/wordprocessingml/2006/main" xmlns:w14="http://schemas.microsoft.com/office/word/2010/wordml" xmlns:w15="http://schemas.microsoft.com/office/word/2012/wordml" mc:Ignorable="w14 w15">
+<w:styles xmlns:mc="http://schemas.openxmlformats.org/markup-compatibility/2006" xmlns:r="http://schemas.openxmlformats.org/officeDocument/2006/relationships" xmlns:w="http://schemas.openxmlformats.org/wordprocessingml/2006/main" xmlns:w14="http://schemas.microsoft.com/office/word/2010/wordml" xmlns:w15="http://schemas.microsoft.com/office/word/2012/wordml" xmlns:w16cid="http://schemas.microsoft.com/office/word/2016/wordml/cid" xmlns:w16se="http://schemas.microsoft.com/office/word/2015/wordml/symex" mc:Ignorable="w14 w15 w16se w16cid">
   <w:docDefaults>
     <w:rPrDefault>
       <w:rPr>
@@ -5371,7 +7255,7 @@
     </w:rPrDefault>
     <w:pPrDefault/>
   </w:docDefaults>
-  <w:latentStyles w:defLockedState="0" w:defUIPriority="0" w:defSemiHidden="0" w:defUnhideWhenUsed="0" w:defQFormat="0" w:count="382">
+  <w:latentStyles w:defLockedState="0" w:defUIPriority="0" w:defSemiHidden="0" w:defUnhideWhenUsed="0" w:defQFormat="0" w:count="375">
     <w:lsdException w:name="Normal" w:qFormat="1"/>
     <w:lsdException w:name="heading 1" w:qFormat="1"/>
     <w:lsdException w:name="heading 2" w:qFormat="1"/>
@@ -5511,13 +7395,6 @@
     <w:lsdException w:name="Table Web 3" w:semiHidden="1" w:unhideWhenUsed="1"/>
     <w:lsdException w:name="Balloon Text" w:semiHidden="1" w:unhideWhenUsed="1"/>
     <w:lsdException w:name="Table Theme" w:semiHidden="1" w:unhideWhenUsed="1"/>
-    <w:lsdException w:name="Note Level 1" w:semiHidden="1" w:unhideWhenUsed="1"/>
-    <w:lsdException w:name="Note Level 2" w:semiHidden="1" w:unhideWhenUsed="1"/>
-    <w:lsdException w:name="Note Level 3" w:semiHidden="1" w:unhideWhenUsed="1"/>
-    <w:lsdException w:name="Note Level 4" w:semiHidden="1" w:unhideWhenUsed="1"/>
-    <w:lsdException w:name="Note Level 5" w:semiHidden="1" w:unhideWhenUsed="1"/>
-    <w:lsdException w:name="Note Level 6" w:semiHidden="1" w:unhideWhenUsed="1"/>
-    <w:lsdException w:name="Note Level 7" w:semiHidden="1" w:unhideWhenUsed="1"/>
     <w:lsdException w:name="Placeholder Text" w:semiHidden="1" w:uiPriority="99"/>
     <w:lsdException w:name="No Spacing" w:uiPriority="1" w:qFormat="1"/>
     <w:lsdException w:name="Light Shading" w:uiPriority="60"/>
@@ -5778,7 +7655,7 @@
     <w:next w:val="Normal"/>
     <w:autoRedefine/>
     <w:qFormat/>
-    <w:rsid w:val="009A6488"/>
+    <w:rsid w:val="00E51730"/>
     <w:pPr>
       <w:keepNext/>
       <w:keepLines/>
@@ -5792,6 +7669,7 @@
       <w:outlineLvl w:val="1"/>
     </w:pPr>
     <w:rPr>
+      <w:rFonts w:eastAsia="MS Mincho"/>
       <w:i/>
       <w:iCs/>
       <w:noProof/>
@@ -5860,6 +7738,7 @@
   <w:style w:type="character" w:default="1" w:styleId="DefaultParagraphFont">
     <w:name w:val="Default Paragraph Font"/>
     <w:uiPriority w:val="1"/>
+    <w:semiHidden/>
     <w:unhideWhenUsed/>
   </w:style>
   <w:style w:type="table" w:default="1" w:styleId="TableNormal">
@@ -6167,7 +8046,6 @@
     <w:basedOn w:val="TableNormal"/>
     <w:rsid w:val="00696F8E"/>
     <w:tblPr>
-      <w:tblInd w:w="0" w:type="dxa"/>
       <w:tblBorders>
         <w:top w:val="single" w:sz="4" w:space="0" w:color="auto"/>
         <w:left w:val="single" w:sz="4" w:space="0" w:color="auto"/>
@@ -6176,12 +8054,6 @@
         <w:insideH w:val="single" w:sz="4" w:space="0" w:color="auto"/>
         <w:insideV w:val="single" w:sz="4" w:space="0" w:color="auto"/>
       </w:tblBorders>
-      <w:tblCellMar>
-        <w:top w:w="0" w:type="dxa"/>
-        <w:left w:w="108" w:type="dxa"/>
-        <w:bottom w:w="0" w:type="dxa"/>
-        <w:right w:w="108" w:type="dxa"/>
-      </w:tblCellMar>
     </w:tblPr>
   </w:style>
   <w:style w:type="paragraph" w:styleId="Caption">
@@ -6216,6 +8088,50 @@
     <w:rPr>
       <w:sz w:val="24"/>
       <w:szCs w:val="24"/>
+    </w:rPr>
+  </w:style>
+  <w:style w:type="paragraph" w:styleId="Header">
+    <w:name w:val="header"/>
+    <w:basedOn w:val="Normal"/>
+    <w:link w:val="HeaderChar"/>
+    <w:unhideWhenUsed/>
+    <w:rsid w:val="00FA4EC3"/>
+    <w:pPr>
+      <w:tabs>
+        <w:tab w:val="center" w:pos="4680"/>
+        <w:tab w:val="right" w:pos="9360"/>
+      </w:tabs>
+    </w:pPr>
+  </w:style>
+  <w:style w:type="character" w:customStyle="1" w:styleId="HeaderChar">
+    <w:name w:val="Header Char"/>
+    <w:basedOn w:val="DefaultParagraphFont"/>
+    <w:link w:val="Header"/>
+    <w:rsid w:val="00FA4EC3"/>
+    <w:rPr>
+      <w:lang w:eastAsia="en-US"/>
+    </w:rPr>
+  </w:style>
+  <w:style w:type="paragraph" w:styleId="Footer">
+    <w:name w:val="footer"/>
+    <w:basedOn w:val="Normal"/>
+    <w:link w:val="FooterChar"/>
+    <w:unhideWhenUsed/>
+    <w:rsid w:val="00FA4EC3"/>
+    <w:pPr>
+      <w:tabs>
+        <w:tab w:val="center" w:pos="4680"/>
+        <w:tab w:val="right" w:pos="9360"/>
+      </w:tabs>
+    </w:pPr>
+  </w:style>
+  <w:style w:type="character" w:customStyle="1" w:styleId="FooterChar">
+    <w:name w:val="Footer Char"/>
+    <w:basedOn w:val="DefaultParagraphFont"/>
+    <w:link w:val="Footer"/>
+    <w:rsid w:val="00FA4EC3"/>
+    <w:rPr>
+      <w:lang w:eastAsia="en-US"/>
     </w:rPr>
   </w:style>
 </w:styles>

</xml_diff>